<commit_message>
i have inherited variables, but they seem pointless
Table has IDCount and ID, so does Skill which inherits from Table. My
goal was attempting to enforce a contract, but as variables not methods
it doesn't work this way. So the Table ID's are pointless.
</commit_message>
<xml_diff>
--- a/Skill Matrix - rough draft.docx
+++ b/Skill Matrix - rough draft.docx
@@ -607,12 +607,28 @@
         </w:numPr>
       </w:pPr>
       <w:r>
-        <w:t>So far I see the class itself can be abstract, as w</w:t>
+        <w:t>So far I see the class itself can be abstract, as well as the methods</w:t>
+      </w:r>
+    </w:p>
+    <w:p/>
+    <w:p>
+      <w:r>
+        <w:t xml:space="preserve">Since I clearly cannot have virtual and override fields, I’ll have to reconsider. </w:t>
+      </w:r>
+      <w:r>
+        <w:t xml:space="preserve"> I thought I could use the magic of OO to avoid writing that line in every file, but it looks like no. At least not for tonight. Hmm… But I do for sure want the functionality of a static class variable… and I still imagine there will be benefits to this inheritance relationship I’ve created, and I don’t want to rename that variable differently for each class. </w:t>
       </w:r>
       <w:bookmarkStart w:id="0" w:name="_GoBack"/>
       <w:bookmarkEnd w:id="0"/>
-      <w:r>
-        <w:t>ell as the methods</w:t>
+    </w:p>
+    <w:p>
+      <w:proofErr w:type="gramStart"/>
+      <w:r>
+        <w:t>so</w:t>
+      </w:r>
+      <w:proofErr w:type="gramEnd"/>
+      <w:r>
+        <w:t xml:space="preserve"> now I must consider how to avoid </w:t>
       </w:r>
       <w:r>
         <w:br w:type="page"/>

</xml_diff>

<commit_message>
SkillHave HAS-A Skill, not IS-A!
decoupled by simply changing signature of SkillHave : Skill to SkillHave
: Table, and making that class contain an instance field of Skill.
</commit_message>
<xml_diff>
--- a/Skill Matrix - rough draft.docx
+++ b/Skill Matrix - rough draft.docx
@@ -122,13 +122,8 @@
           <w:numId w:val="1"/>
         </w:numPr>
       </w:pPr>
-      <w:proofErr w:type="gramStart"/>
-      <w:r>
-        <w:t>accept</w:t>
-      </w:r>
-      <w:proofErr w:type="gramEnd"/>
-      <w:r>
-        <w:t xml:space="preserve"> that this console-based approach is less usable. </w:t>
+      <w:r>
+        <w:t xml:space="preserve">accept that this console-based approach is less usable. </w:t>
       </w:r>
     </w:p>
     <w:p/>
@@ -138,19 +133,29 @@
           <w:color w:val="808080" w:themeColor="background1" w:themeShade="80"/>
         </w:rPr>
       </w:pPr>
-      <w:proofErr w:type="gramStart"/>
       <w:r>
         <w:rPr>
           <w:color w:val="808080" w:themeColor="background1" w:themeShade="80"/>
         </w:rPr>
-        <w:t>out</w:t>
-      </w:r>
-      <w:proofErr w:type="gramEnd"/>
-      <w:r>
+        <w:t>out of scope but cool features</w:t>
+      </w:r>
+    </w:p>
+    <w:p>
+      <w:pPr>
+        <w:pStyle w:val="ListParagraph"/>
+        <w:numPr>
+          <w:ilvl w:val="0"/>
+          <w:numId w:val="1"/>
+        </w:numPr>
         <w:rPr>
           <w:color w:val="808080" w:themeColor="background1" w:themeShade="80"/>
         </w:rPr>
-        <w:t xml:space="preserve"> of scope but cool features</w:t>
+      </w:pPr>
+      <w:r>
+        <w:rPr>
+          <w:color w:val="808080" w:themeColor="background1" w:themeShade="80"/>
+        </w:rPr>
+        <w:t>an arbitrary skill size limited to 10ish, at which point they must appear under a sub category… sort of like a rebalancing of a hash table that executes automatically when a particular grouping exceeds a specified number. however the automatic selection of a parent name is unfortunately beyond my skill atm. out of scope.</w:t>
       </w:r>
     </w:p>
     <w:p>
@@ -164,33 +169,35 @@
           <w:color w:val="808080" w:themeColor="background1" w:themeShade="80"/>
         </w:rPr>
       </w:pPr>
-      <w:proofErr w:type="gramStart"/>
       <w:r>
         <w:rPr>
           <w:color w:val="808080" w:themeColor="background1" w:themeShade="80"/>
         </w:rPr>
-        <w:t>an</w:t>
-      </w:r>
-      <w:proofErr w:type="gramEnd"/>
+        <w:t xml:space="preserve">use auto complete as users type in a field. this would make this way more usable … well that’s a shiiiit realization for my C# goal... I suppose that’s way outta line now.  so that’s an argument for doing this </w:t>
+      </w:r>
       <w:r>
         <w:rPr>
           <w:color w:val="808080" w:themeColor="background1" w:themeShade="80"/>
         </w:rPr>
-        <w:t xml:space="preserve"> arbitrary skill size limited to 10ish, at which point they must appear under a sub category… sort of like a rebalancing of a hash table that executes automatically when a particular grouping exceeds a specified number. </w:t>
-      </w:r>
-      <w:proofErr w:type="gramStart"/>
-      <w:r>
+        <w:t>non-console, and probably it’ll be way easier to find code that does this for web than not. out of scope.</w:t>
+      </w:r>
+    </w:p>
+    <w:p>
+      <w:pPr>
+        <w:pStyle w:val="ListParagraph"/>
+        <w:numPr>
+          <w:ilvl w:val="0"/>
+          <w:numId w:val="1"/>
+        </w:numPr>
         <w:rPr>
           <w:color w:val="808080" w:themeColor="background1" w:themeShade="80"/>
         </w:rPr>
-        <w:t>however</w:t>
-      </w:r>
-      <w:proofErr w:type="gramEnd"/>
+      </w:pPr>
       <w:r>
         <w:rPr>
           <w:color w:val="808080" w:themeColor="background1" w:themeShade="80"/>
         </w:rPr>
-        <w:t xml:space="preserve"> the automatic selection of a parent name is unfortunately beyond my skill atm. out of scope.</w:t>
+        <w:t xml:space="preserve">mutually exclusive skills. fuck that noise, waaaay out of scope, waaaaay too difficult. </w:t>
       </w:r>
     </w:p>
     <w:p>
@@ -204,253 +211,17 @@
           <w:color w:val="808080" w:themeColor="background1" w:themeShade="80"/>
         </w:rPr>
       </w:pPr>
-      <w:proofErr w:type="gramStart"/>
       <w:r>
         <w:rPr>
           <w:color w:val="808080" w:themeColor="background1" w:themeShade="80"/>
         </w:rPr>
-        <w:t>use</w:t>
-      </w:r>
-      <w:proofErr w:type="gramEnd"/>
-      <w:r>
-        <w:rPr>
-          <w:color w:val="808080" w:themeColor="background1" w:themeShade="80"/>
-        </w:rPr>
-        <w:t xml:space="preserve"> auto complete as users type in a field. </w:t>
-      </w:r>
-      <w:proofErr w:type="gramStart"/>
-      <w:r>
-        <w:rPr>
-          <w:color w:val="808080" w:themeColor="background1" w:themeShade="80"/>
-        </w:rPr>
-        <w:t>this</w:t>
-      </w:r>
-      <w:proofErr w:type="gramEnd"/>
-      <w:r>
-        <w:rPr>
-          <w:color w:val="808080" w:themeColor="background1" w:themeShade="80"/>
-        </w:rPr>
-        <w:t xml:space="preserve"> would make this way more usable … well that’s a </w:t>
-      </w:r>
-      <w:proofErr w:type="spellStart"/>
-      <w:r>
-        <w:rPr>
-          <w:color w:val="808080" w:themeColor="background1" w:themeShade="80"/>
-        </w:rPr>
-        <w:t>shiiiit</w:t>
-      </w:r>
-      <w:proofErr w:type="spellEnd"/>
-      <w:r>
-        <w:rPr>
-          <w:color w:val="808080" w:themeColor="background1" w:themeShade="80"/>
-        </w:rPr>
-        <w:t xml:space="preserve"> realization for my C# goal... I suppose that’s way outta line now.  </w:t>
-      </w:r>
-      <w:proofErr w:type="gramStart"/>
-      <w:r>
-        <w:rPr>
-          <w:color w:val="808080" w:themeColor="background1" w:themeShade="80"/>
-        </w:rPr>
-        <w:t>so</w:t>
-      </w:r>
-      <w:proofErr w:type="gramEnd"/>
-      <w:r>
-        <w:rPr>
-          <w:color w:val="808080" w:themeColor="background1" w:themeShade="80"/>
-        </w:rPr>
-        <w:t xml:space="preserve"> that’s an argument for doing this </w:t>
-      </w:r>
-      <w:r>
-        <w:rPr>
-          <w:color w:val="808080" w:themeColor="background1" w:themeShade="80"/>
-        </w:rPr>
-        <w:t xml:space="preserve">non-console, and probably it’ll be way easier to find code that does this for web than not. </w:t>
-      </w:r>
-      <w:proofErr w:type="gramStart"/>
-      <w:r>
-        <w:rPr>
-          <w:color w:val="808080" w:themeColor="background1" w:themeShade="80"/>
-        </w:rPr>
-        <w:t>out</w:t>
-      </w:r>
-      <w:proofErr w:type="gramEnd"/>
-      <w:r>
-        <w:rPr>
-          <w:color w:val="808080" w:themeColor="background1" w:themeShade="80"/>
-        </w:rPr>
-        <w:t xml:space="preserve"> of scope.</w:t>
-      </w:r>
-    </w:p>
-    <w:p>
-      <w:pPr>
-        <w:pStyle w:val="ListParagraph"/>
-        <w:numPr>
-          <w:ilvl w:val="0"/>
-          <w:numId w:val="1"/>
-        </w:numPr>
-        <w:rPr>
-          <w:color w:val="808080" w:themeColor="background1" w:themeShade="80"/>
-        </w:rPr>
-      </w:pPr>
-      <w:proofErr w:type="gramStart"/>
-      <w:r>
-        <w:rPr>
-          <w:color w:val="808080" w:themeColor="background1" w:themeShade="80"/>
-        </w:rPr>
-        <w:t>mutually</w:t>
-      </w:r>
-      <w:proofErr w:type="gramEnd"/>
-      <w:r>
-        <w:rPr>
-          <w:color w:val="808080" w:themeColor="background1" w:themeShade="80"/>
-        </w:rPr>
-        <w:t xml:space="preserve"> exclusive skills. </w:t>
-      </w:r>
-      <w:proofErr w:type="gramStart"/>
-      <w:r>
-        <w:rPr>
-          <w:color w:val="808080" w:themeColor="background1" w:themeShade="80"/>
-        </w:rPr>
-        <w:t>fuck</w:t>
-      </w:r>
-      <w:proofErr w:type="gramEnd"/>
-      <w:r>
-        <w:rPr>
-          <w:color w:val="808080" w:themeColor="background1" w:themeShade="80"/>
-        </w:rPr>
-        <w:t xml:space="preserve"> that noise, </w:t>
-      </w:r>
-      <w:proofErr w:type="spellStart"/>
-      <w:r>
-        <w:rPr>
-          <w:color w:val="808080" w:themeColor="background1" w:themeShade="80"/>
-        </w:rPr>
-        <w:t>waaaay</w:t>
-      </w:r>
-      <w:proofErr w:type="spellEnd"/>
-      <w:r>
-        <w:rPr>
-          <w:color w:val="808080" w:themeColor="background1" w:themeShade="80"/>
-        </w:rPr>
-        <w:t xml:space="preserve"> out of scope, </w:t>
-      </w:r>
-      <w:proofErr w:type="spellStart"/>
-      <w:r>
-        <w:rPr>
-          <w:color w:val="808080" w:themeColor="background1" w:themeShade="80"/>
-        </w:rPr>
-        <w:t>waaaaay</w:t>
-      </w:r>
-      <w:proofErr w:type="spellEnd"/>
-      <w:r>
-        <w:rPr>
-          <w:color w:val="808080" w:themeColor="background1" w:themeShade="80"/>
-        </w:rPr>
-        <w:t xml:space="preserve"> too difficult. </w:t>
-      </w:r>
-    </w:p>
-    <w:p>
-      <w:pPr>
-        <w:pStyle w:val="ListParagraph"/>
-        <w:numPr>
-          <w:ilvl w:val="0"/>
-          <w:numId w:val="1"/>
-        </w:numPr>
-        <w:rPr>
-          <w:color w:val="808080" w:themeColor="background1" w:themeShade="80"/>
-        </w:rPr>
-      </w:pPr>
-      <w:proofErr w:type="gramStart"/>
-      <w:r>
-        <w:rPr>
-          <w:color w:val="808080" w:themeColor="background1" w:themeShade="80"/>
-        </w:rPr>
-        <w:t>shit</w:t>
-      </w:r>
-      <w:proofErr w:type="gramEnd"/>
-      <w:r>
-        <w:rPr>
-          <w:color w:val="808080" w:themeColor="background1" w:themeShade="80"/>
-        </w:rPr>
-        <w:t xml:space="preserve">, I </w:t>
-      </w:r>
-      <w:proofErr w:type="spellStart"/>
-      <w:r>
-        <w:rPr>
-          <w:color w:val="808080" w:themeColor="background1" w:themeShade="80"/>
-        </w:rPr>
-        <w:t>wanna</w:t>
-      </w:r>
-      <w:proofErr w:type="spellEnd"/>
-      <w:r>
-        <w:rPr>
-          <w:color w:val="808080" w:themeColor="background1" w:themeShade="80"/>
-        </w:rPr>
-        <w:t xml:space="preserve"> do a tagging system. </w:t>
-      </w:r>
-      <w:proofErr w:type="gramStart"/>
-      <w:r>
-        <w:rPr>
-          <w:color w:val="808080" w:themeColor="background1" w:themeShade="80"/>
-        </w:rPr>
-        <w:t>basically</w:t>
-      </w:r>
-      <w:proofErr w:type="gramEnd"/>
-      <w:r>
-        <w:rPr>
-          <w:color w:val="808080" w:themeColor="background1" w:themeShade="80"/>
-        </w:rPr>
-        <w:t xml:space="preserve"> the goal with this consideration is to have a shortcut to circumvent clicking / digging deep into a hierarchy to find a specific skill. </w:t>
-      </w:r>
-      <w:proofErr w:type="gramStart"/>
-      <w:r>
-        <w:rPr>
-          <w:color w:val="808080" w:themeColor="background1" w:themeShade="80"/>
-        </w:rPr>
-        <w:t>ugh</w:t>
-      </w:r>
-      <w:proofErr w:type="gramEnd"/>
-      <w:r>
-        <w:rPr>
-          <w:color w:val="808080" w:themeColor="background1" w:themeShade="80"/>
-        </w:rPr>
-        <w:t xml:space="preserve">. </w:t>
-      </w:r>
-      <w:proofErr w:type="gramStart"/>
-      <w:r>
-        <w:rPr>
-          <w:color w:val="808080" w:themeColor="background1" w:themeShade="80"/>
-        </w:rPr>
-        <w:t>it’s</w:t>
-      </w:r>
-      <w:proofErr w:type="gramEnd"/>
-      <w:r>
-        <w:rPr>
-          <w:color w:val="808080" w:themeColor="background1" w:themeShade="80"/>
-        </w:rPr>
-        <w:t xml:space="preserve"> very pleasing an idea to consider, but I must put this out of scope. No Tagging.</w:t>
+        <w:t>shit, I wanna do a tagging system. basically the goal with this consideration is to have a shortcut to circumvent clicking / digging deep into a hierarchy to find a specific skill. ugh. it’s very pleasing an idea to consider, but I must put this out of scope. No Tagging.</w:t>
       </w:r>
     </w:p>
     <w:p/>
     <w:p>
       <w:r>
-        <w:t xml:space="preserve">So next what I’d like to focus on is resolving some questions I have. So right now I have the following hierarchy: Table &gt; Skill &gt; </w:t>
-      </w:r>
-      <w:proofErr w:type="spellStart"/>
-      <w:r>
-        <w:t>SkillHave</w:t>
-      </w:r>
-      <w:proofErr w:type="spellEnd"/>
-      <w:r>
-        <w:t xml:space="preserve">, as well as Table &gt; Person &gt; Member. Now the functionality I want is to model after SQL, so I want any of these classes to be able to invoke </w:t>
-      </w:r>
-      <w:proofErr w:type="gramStart"/>
-      <w:r>
-        <w:t>Add(</w:t>
-      </w:r>
-      <w:proofErr w:type="gramEnd"/>
-      <w:r>
-        <w:t xml:space="preserve">). Currently I’m supposing I can do this with </w:t>
+        <w:t xml:space="preserve">So next what I’d like to focus on is resolving some questions I have. So right now I have the following hierarchy: Table &gt; Skill &gt; SkillHave, as well as Table &gt; Person &gt; Member. Now the functionality I want is to model after SQL, so I want any of these classes to be able to invoke Add(). Currently I’m supposing I can do this with </w:t>
       </w:r>
       <w:r>
         <w:rPr>
@@ -473,23 +244,7 @@
         <w:t xml:space="preserve"> in all other </w:t>
       </w:r>
       <w:r>
-        <w:t xml:space="preserve">children classes. Is this true? I clearly want </w:t>
-      </w:r>
-      <w:proofErr w:type="gramStart"/>
-      <w:r>
-        <w:t>Add(</w:t>
-      </w:r>
-      <w:proofErr w:type="gramEnd"/>
-      <w:r>
-        <w:t xml:space="preserve">) to perform validation logic. … </w:t>
-      </w:r>
-      <w:proofErr w:type="gramStart"/>
-      <w:r>
-        <w:t>specify</w:t>
-      </w:r>
-      <w:proofErr w:type="gramEnd"/>
-      <w:r>
-        <w:t xml:space="preserve"> it and try it…</w:t>
+        <w:t>children classes. Is this true? I clearly want Add() to perform validation logic. … specify it and try it…</w:t>
       </w:r>
     </w:p>
     <w:p>
@@ -500,21 +255,8 @@
           <w:numId w:val="1"/>
         </w:numPr>
       </w:pPr>
-      <w:proofErr w:type="gramStart"/>
-      <w:r>
-        <w:t>Add(</w:t>
-      </w:r>
-      <w:proofErr w:type="gramEnd"/>
-      <w:r>
-        <w:t xml:space="preserve">) should invoke the ID of that class, so I want a static variable that’s overridden?? </w:t>
-      </w:r>
-      <w:proofErr w:type="gramStart"/>
-      <w:r>
-        <w:t>in</w:t>
-      </w:r>
-      <w:proofErr w:type="gramEnd"/>
-      <w:r>
-        <w:t xml:space="preserve"> each child?? And supposing override works, can I apply to multiple depths? </w:t>
+      <w:r>
+        <w:t xml:space="preserve">Add() should invoke the ID of that class, so I want a static variable that’s overridden?? in each child?? And supposing override works, can I apply to multiple depths? </w:t>
       </w:r>
     </w:p>
     <w:p>
@@ -525,22 +267,9 @@
           <w:numId w:val="1"/>
         </w:numPr>
       </w:pPr>
-      <w:proofErr w:type="gramStart"/>
       <w:r>
         <w:lastRenderedPageBreak/>
-        <w:t>Add(</w:t>
-      </w:r>
-      <w:proofErr w:type="gramEnd"/>
-      <w:r>
-        <w:t xml:space="preserve">): Also I’m looking for a way for it to “validate locally”, i.e. in order to have a </w:t>
-      </w:r>
-      <w:proofErr w:type="spellStart"/>
-      <w:r>
-        <w:t>SkillHave</w:t>
-      </w:r>
-      <w:proofErr w:type="spellEnd"/>
-      <w:r>
-        <w:t>, it necessitates having a Skill. I’m leaning towards the fact the code itself handles this, there’s no additional validation I can really implement.</w:t>
+        <w:t>Add(): Also I’m looking for a way for it to “validate locally”, i.e. in order to have a SkillHave, it necessitates having a Skill. I’m leaning towards the fact the code itself handles this, there’s no additional validation I can really implement.</w:t>
       </w:r>
     </w:p>
     <w:p>
@@ -564,20 +293,7 @@
         </w:numPr>
       </w:pPr>
       <w:r>
-        <w:t xml:space="preserve">I’m thinking I may want </w:t>
-      </w:r>
-      <w:proofErr w:type="spellStart"/>
-      <w:proofErr w:type="gramStart"/>
-      <w:r>
-        <w:t>base.Add</w:t>
-      </w:r>
-      <w:proofErr w:type="spellEnd"/>
-      <w:r>
-        <w:t>(</w:t>
-      </w:r>
-      <w:proofErr w:type="gramEnd"/>
-      <w:r>
-        <w:t>) or something, not sure yet a reason why.</w:t>
+        <w:t>I’m thinking I may want base.Add() or something, not sure yet a reason why.</w:t>
       </w:r>
     </w:p>
     <w:p>
@@ -617,19 +333,188 @@
       </w:r>
       <w:r>
         <w:t xml:space="preserve"> I thought I could use the magic of OO to avoid writing that line in every file, but it looks like no. At least not for tonight. Hmm… But I do for sure want the functionality of a static class variable… and I still imagine there will be benefits to this inheritance relationship I’ve created, and I don’t want to rename that variable differently for each class. </w:t>
+      </w:r>
+    </w:p>
+    <w:p>
+      <w:r>
+        <w:t xml:space="preserve">so now I must consider how to avoid </w:t>
+      </w:r>
+    </w:p>
+    <w:p/>
+    <w:p/>
+    <w:p>
+      <w:r>
+        <w:br w:type="page"/>
+      </w:r>
+    </w:p>
+    <w:p>
+      <w:r>
+        <w:lastRenderedPageBreak/>
+        <w:t>OK so now having considered how to use inheritance, I’m concluding I’ll have to mix it up a little. Doing a straight inheritance line of Table &gt; Skill &gt; SkillHave caused a variety of issues.</w:t>
+      </w:r>
+    </w:p>
+    <w:p>
+      <w:r>
+        <w:t>Issues, Realiziations:</w:t>
+      </w:r>
+    </w:p>
+    <w:p>
+      <w:pPr>
+        <w:pStyle w:val="ListParagraph"/>
+        <w:numPr>
+          <w:ilvl w:val="0"/>
+          <w:numId w:val="1"/>
+        </w:numPr>
+      </w:pPr>
+      <w:r>
+        <w:t xml:space="preserve">calling any child in an inheritance hierarchy calls the parent constructor. originally I wanted each class level to have its own IDCount automatic increment system, which I’d placed in each level’s constructor. This was not a good idea.  I’ve concluded </w:t>
+      </w:r>
+      <w:r>
+        <w:rPr>
+          <w:i/>
+          <w:u w:val="single"/>
+        </w:rPr>
+        <w:t>I can enforce inheritance of the instance field ID</w:t>
+      </w:r>
+      <w:r>
+        <w:t xml:space="preserve"> by using an </w:t>
+      </w:r>
+      <w:r>
+        <w:rPr>
+          <w:rFonts w:ascii="Consolas" w:hAnsi="Consolas" w:cs="Consolas"/>
+          <w:b/>
+        </w:rPr>
+        <w:t>abstract class Table</w:t>
+      </w:r>
+      <w:r>
+        <w:t xml:space="preserve"> at the top of the chain, and that I </w:t>
+      </w:r>
+      <w:r>
+        <w:rPr>
+          <w:i/>
+          <w:u w:val="single"/>
+        </w:rPr>
+        <w:t>cannot use</w:t>
+      </w:r>
+      <w:r>
+        <w:t xml:space="preserve"> </w:t>
+      </w:r>
+      <w:r>
+        <w:rPr>
+          <w:rFonts w:ascii="Consolas" w:hAnsi="Consolas" w:cs="Consolas"/>
+          <w:b/>
+        </w:rPr>
+        <w:t>interface Table</w:t>
+      </w:r>
+      <w:r>
+        <w:t xml:space="preserve"> as interfaces do not allow instance variables. </w:t>
+      </w:r>
+      <w:r>
+        <w:t xml:space="preserve"> An abstract class appears superior to my needs at this time, so I should fully explore that next. If I deem it a dead end, I’d use an interface next.</w:t>
+      </w:r>
+    </w:p>
+    <w:p>
+      <w:pPr>
+        <w:pStyle w:val="ListParagraph"/>
+        <w:numPr>
+          <w:ilvl w:val="0"/>
+          <w:numId w:val="1"/>
+        </w:numPr>
+      </w:pPr>
+      <w:r>
+        <w:t xml:space="preserve">My next query is to decide whether I’ll want to inherit directly at each level from the abstract Table class, or whether there’s still benefit having SkillHave inherit from Skill?... well actually yes I can do both now. </w:t>
+      </w:r>
+    </w:p>
+    <w:p>
+      <w:pPr>
+        <w:pStyle w:val="ListParagraph"/>
+        <w:numPr>
+          <w:ilvl w:val="1"/>
+          <w:numId w:val="1"/>
+        </w:numPr>
+      </w:pPr>
+      <w:r>
+        <w:t>Skill : Table, SkillHave : Table, this way they both get the ID instance field (Are they required to implement, I’d like to check the contractedness of this…)</w:t>
+      </w:r>
+    </w:p>
+    <w:p>
+      <w:pPr>
+        <w:pStyle w:val="ListParagraph"/>
+        <w:numPr>
+          <w:ilvl w:val="1"/>
+          <w:numId w:val="1"/>
+        </w:numPr>
+      </w:pPr>
+      <w:r>
+        <w:t>SkillHave : Skill, Table would be very interesting… is that even possible??? Try now… NOPE. As I expected</w:t>
+      </w:r>
+    </w:p>
+    <w:p>
+      <w:pPr>
+        <w:pStyle w:val="ListParagraph"/>
+        <w:numPr>
+          <w:ilvl w:val="0"/>
+          <w:numId w:val="1"/>
+        </w:numPr>
+      </w:pPr>
+      <w:r>
+        <w:t xml:space="preserve">So now that I’ve disproven multiple class inheritance at the same level, I have to decide whether to stick with Table &gt; Skill &gt; SkillHave or not. </w:t>
+      </w:r>
+      <w:r>
+        <w:t>This does seem workable, I’ll try using this.</w:t>
+      </w:r>
+    </w:p>
+    <w:p>
+      <w:pPr>
+        <w:pStyle w:val="ListParagraph"/>
+        <w:numPr>
+          <w:ilvl w:val="0"/>
+          <w:numId w:val="1"/>
+        </w:numPr>
+      </w:pPr>
+      <w:r>
+        <w:t xml:space="preserve">OK, so now I have another dilemma. I want to have SkillHave generally include the same stuff Skill has, but I cannot do this via regular inheritance because it will call the constructor, and these are to be separately instantiatable things.  </w:t>
+      </w:r>
+    </w:p>
+    <w:p>
+      <w:pPr>
+        <w:pStyle w:val="ListParagraph"/>
+        <w:numPr>
+          <w:ilvl w:val="1"/>
+          <w:numId w:val="1"/>
+        </w:numPr>
+      </w:pPr>
+      <w:r>
+        <w:t xml:space="preserve">let’s make this more specific. I want to access the instance field ID and methods I made in the abstract Table class (which btw I haven’t even tested if just the pure inheritance causes a separate version), and I want to access future methods that’ll come down. </w:t>
+      </w:r>
+    </w:p>
+    <w:p>
+      <w:pPr>
+        <w:pStyle w:val="ListParagraph"/>
+        <w:numPr>
+          <w:ilvl w:val="1"/>
+          <w:numId w:val="1"/>
+        </w:numPr>
+      </w:pPr>
+      <w:r>
+        <w:t xml:space="preserve">Now, following Panar’s OO concepts: SkillHave has a HAVE-A relationship not a IS-A relationship to Skill. Does this mean inheritance, or having an internal field of Skill within SKillHave, or something else? The proper expression of this goal is now looking to COMPOSITION (HAS-A) instead of INHERITENCE (IS-A). </w:t>
+      </w:r>
+    </w:p>
+    <w:p>
+      <w:pPr>
+        <w:pStyle w:val="ListParagraph"/>
+        <w:numPr>
+          <w:ilvl w:val="1"/>
+          <w:numId w:val="1"/>
+        </w:numPr>
+      </w:pPr>
+      <w:r>
+        <w:t>Clearly, a SkillHave is COMPOSED of a Skill PLUS LEVELs.</w:t>
       </w:r>
       <w:bookmarkStart w:id="0" w:name="_GoBack"/>
       <w:bookmarkEnd w:id="0"/>
     </w:p>
     <w:p>
-      <w:proofErr w:type="gramStart"/>
-      <w:r>
-        <w:t>so</w:t>
-      </w:r>
-      <w:proofErr w:type="gramEnd"/>
-      <w:r>
-        <w:t xml:space="preserve"> now I must consider how to avoid </w:t>
-      </w:r>
       <w:r>
         <w:br w:type="page"/>
       </w:r>
@@ -650,27 +535,13 @@
     <w:p>
       <w:r>
         <w:tab/>
-      </w:r>
-      <w:proofErr w:type="gramStart"/>
-      <w:r>
-        <w:t>any</w:t>
-      </w:r>
-      <w:proofErr w:type="gramEnd"/>
-      <w:r>
-        <w:t xml:space="preserve"> string</w:t>
-      </w:r>
-    </w:p>
-    <w:p>
-      <w:r>
-        <w:tab/>
-      </w:r>
-      <w:proofErr w:type="gramStart"/>
-      <w:r>
-        <w:t>level</w:t>
-      </w:r>
-      <w:proofErr w:type="gramEnd"/>
-      <w:r>
-        <w:t xml:space="preserve"> </w:t>
+        <w:t>any string</w:t>
+      </w:r>
+    </w:p>
+    <w:p>
+      <w:r>
+        <w:tab/>
+        <w:t xml:space="preserve">level </w:t>
       </w:r>
       <w:r>
         <w:t>0</w:t>
@@ -682,14 +553,7 @@
     <w:p>
       <w:r>
         <w:tab/>
-      </w:r>
-      <w:proofErr w:type="gramStart"/>
-      <w:r>
-        <w:t>desire</w:t>
-      </w:r>
-      <w:proofErr w:type="gramEnd"/>
-      <w:r>
-        <w:t xml:space="preserve"> </w:t>
+        <w:t xml:space="preserve">desire </w:t>
       </w:r>
       <w:r>
         <w:t>0</w:t>
@@ -714,12 +578,8 @@
     <w:p>
       <w:r>
         <w:tab/>
-      </w:r>
-      <w:proofErr w:type="gramStart"/>
-      <w:r>
         <w:t>code</w:t>
       </w:r>
-      <w:proofErr w:type="gramEnd"/>
       <w:r>
         <w:t xml:space="preserve"> </w:t>
       </w:r>
@@ -730,139 +590,98 @@
       </w:r>
       <w:r>
         <w:tab/>
-      </w:r>
-      <w:proofErr w:type="gramStart"/>
-      <w:r>
         <w:t>techniques</w:t>
       </w:r>
-      <w:proofErr w:type="gramEnd"/>
-    </w:p>
-    <w:p>
-      <w:r>
-        <w:tab/>
-      </w:r>
-      <w:r>
-        <w:tab/>
-      </w:r>
-      <w:r>
-        <w:tab/>
-      </w:r>
-      <w:proofErr w:type="gramStart"/>
-      <w:r>
+    </w:p>
+    <w:p>
+      <w:r>
+        <w:tab/>
+      </w:r>
+      <w:r>
+        <w:tab/>
+      </w:r>
+      <w:r>
+        <w:tab/>
         <w:t>debugging</w:t>
       </w:r>
-      <w:proofErr w:type="gramEnd"/>
-    </w:p>
-    <w:p>
-      <w:r>
-        <w:tab/>
-      </w:r>
-      <w:r>
-        <w:tab/>
-      </w:r>
-      <w:r>
-        <w:tab/>
-      </w:r>
-      <w:proofErr w:type="gramStart"/>
-      <w:r>
+    </w:p>
+    <w:p>
+      <w:r>
+        <w:tab/>
+      </w:r>
+      <w:r>
+        <w:tab/>
+      </w:r>
+      <w:r>
+        <w:tab/>
         <w:t>problem-solving</w:t>
       </w:r>
-      <w:proofErr w:type="gramEnd"/>
-    </w:p>
-    <w:p>
-      <w:r>
-        <w:tab/>
-      </w:r>
-      <w:r>
-        <w:tab/>
-      </w:r>
-      <w:proofErr w:type="gramStart"/>
-      <w:r>
-        <w:t>data</w:t>
-      </w:r>
-      <w:proofErr w:type="gramEnd"/>
-      <w:r>
-        <w:t xml:space="preserve"> structures </w:t>
-      </w:r>
-    </w:p>
-    <w:p>
-      <w:r>
-        <w:tab/>
-      </w:r>
-      <w:r>
-        <w:tab/>
-      </w:r>
-      <w:r>
-        <w:tab/>
-      </w:r>
-    </w:p>
-    <w:p>
-      <w:r>
-        <w:tab/>
-      </w:r>
-      <w:r>
-        <w:tab/>
-      </w:r>
-      <w:proofErr w:type="gramStart"/>
-      <w:r>
-        <w:t>software</w:t>
-      </w:r>
-      <w:proofErr w:type="gramEnd"/>
-      <w:r>
-        <w:t xml:space="preserve"> (ide) </w:t>
-      </w:r>
-    </w:p>
-    <w:p>
-      <w:r>
-        <w:tab/>
-      </w:r>
-      <w:r>
-        <w:tab/>
-      </w:r>
-      <w:r>
-        <w:tab/>
-      </w:r>
-      <w:proofErr w:type="spellStart"/>
-      <w:proofErr w:type="gramStart"/>
-      <w:r>
+    </w:p>
+    <w:p>
+      <w:r>
+        <w:tab/>
+      </w:r>
+      <w:r>
+        <w:tab/>
+        <w:t xml:space="preserve">data structures </w:t>
+      </w:r>
+    </w:p>
+    <w:p>
+      <w:r>
+        <w:tab/>
+      </w:r>
+      <w:r>
+        <w:tab/>
+      </w:r>
+      <w:r>
+        <w:tab/>
+      </w:r>
+    </w:p>
+    <w:p>
+      <w:r>
+        <w:tab/>
+      </w:r>
+      <w:r>
+        <w:tab/>
+      </w:r>
+      <w:r>
+        <w:t xml:space="preserve">software (ide) </w:t>
+      </w:r>
+    </w:p>
+    <w:p>
+      <w:r>
+        <w:tab/>
+      </w:r>
+      <w:r>
+        <w:tab/>
+      </w:r>
+      <w:r>
+        <w:tab/>
         <w:t>netbeans</w:t>
       </w:r>
-      <w:proofErr w:type="spellEnd"/>
-      <w:proofErr w:type="gramEnd"/>
-    </w:p>
-    <w:p>
-      <w:r>
-        <w:tab/>
-      </w:r>
-      <w:r>
-        <w:tab/>
-      </w:r>
-      <w:r>
-        <w:tab/>
-      </w:r>
-      <w:proofErr w:type="gramStart"/>
-      <w:r>
+    </w:p>
+    <w:p>
+      <w:r>
+        <w:tab/>
+      </w:r>
+      <w:r>
+        <w:tab/>
+      </w:r>
+      <w:r>
+        <w:tab/>
         <w:t>eclipse</w:t>
       </w:r>
-      <w:proofErr w:type="gramEnd"/>
-    </w:p>
-    <w:p>
-      <w:r>
-        <w:tab/>
-      </w:r>
-      <w:r>
-        <w:tab/>
-      </w:r>
-      <w:r>
-        <w:tab/>
-      </w:r>
-      <w:proofErr w:type="gramStart"/>
-      <w:r>
-        <w:t>visual</w:t>
-      </w:r>
-      <w:proofErr w:type="gramEnd"/>
-      <w:r>
-        <w:t xml:space="preserve"> studio</w:t>
+    </w:p>
+    <w:p>
+      <w:r>
+        <w:tab/>
+      </w:r>
+      <w:r>
+        <w:tab/>
+      </w:r>
+      <w:r>
+        <w:tab/>
+        <w:t>visual studio</w:t>
       </w:r>
     </w:p>
     <w:p>
@@ -889,81 +708,52 @@
       </w:r>
       <w:r>
         <w:tab/>
-      </w:r>
-      <w:proofErr w:type="spellStart"/>
-      <w:proofErr w:type="gramStart"/>
-      <w:r>
         <w:t>jetbrains</w:t>
       </w:r>
-      <w:proofErr w:type="spellEnd"/>
-      <w:proofErr w:type="gramEnd"/>
-    </w:p>
-    <w:p>
-      <w:r>
-        <w:tab/>
-      </w:r>
-      <w:r>
-        <w:tab/>
-      </w:r>
-      <w:r>
-        <w:tab/>
-      </w:r>
-      <w:r>
-        <w:tab/>
-      </w:r>
-      <w:proofErr w:type="spellStart"/>
-      <w:proofErr w:type="gramStart"/>
-      <w:r>
-        <w:t>intellij</w:t>
-      </w:r>
-      <w:proofErr w:type="spellEnd"/>
-      <w:proofErr w:type="gramEnd"/>
-      <w:r>
-        <w:t xml:space="preserve"> idea</w:t>
-      </w:r>
-    </w:p>
-    <w:p>
-      <w:r>
-        <w:tab/>
-      </w:r>
-      <w:r>
-        <w:tab/>
-      </w:r>
-      <w:r>
-        <w:tab/>
-      </w:r>
-      <w:r>
-        <w:tab/>
-      </w:r>
-      <w:proofErr w:type="gramStart"/>
-      <w:r>
-        <w:t>android</w:t>
-      </w:r>
-      <w:proofErr w:type="gramEnd"/>
-      <w:r>
-        <w:t xml:space="preserve"> studio</w:t>
-      </w:r>
-    </w:p>
-    <w:p>
-      <w:r>
-        <w:tab/>
-      </w:r>
-      <w:r>
-        <w:tab/>
-      </w:r>
-      <w:r>
-        <w:tab/>
-      </w:r>
-      <w:r>
-        <w:tab/>
-      </w:r>
-      <w:proofErr w:type="gramStart"/>
-      <w:r>
-        <w:t>web</w:t>
-      </w:r>
-      <w:proofErr w:type="gramEnd"/>
-      <w:r>
-        <w:t xml:space="preserve"> storm</w:t>
+    </w:p>
+    <w:p>
+      <w:r>
+        <w:tab/>
+      </w:r>
+      <w:r>
+        <w:tab/>
+      </w:r>
+      <w:r>
+        <w:tab/>
+      </w:r>
+      <w:r>
+        <w:tab/>
+        <w:t>intellij idea</w:t>
+      </w:r>
+    </w:p>
+    <w:p>
+      <w:r>
+        <w:tab/>
+      </w:r>
+      <w:r>
+        <w:tab/>
+      </w:r>
+      <w:r>
+        <w:tab/>
+      </w:r>
+      <w:r>
+        <w:tab/>
+        <w:t>android studio</w:t>
+      </w:r>
+    </w:p>
+    <w:p>
+      <w:r>
+        <w:tab/>
+      </w:r>
+      <w:r>
+        <w:tab/>
+      </w:r>
+      <w:r>
+        <w:tab/>
+      </w:r>
+      <w:r>
+        <w:tab/>
+        <w:t>web storm</w:t>
       </w:r>
     </w:p>
     <w:p>
@@ -973,12 +763,8 @@
       </w:r>
       <w:r>
         <w:tab/>
-      </w:r>
-      <w:proofErr w:type="gramStart"/>
-      <w:r>
         <w:t>languages</w:t>
       </w:r>
-      <w:proofErr w:type="gramEnd"/>
     </w:p>
     <w:p>
       <w:r>
@@ -1019,222 +805,135 @@
     <w:p>
       <w:r>
         <w:tab/>
-      </w:r>
-      <w:proofErr w:type="gramStart"/>
-      <w:r>
         <w:t>art</w:t>
       </w:r>
-      <w:proofErr w:type="gramEnd"/>
-    </w:p>
-    <w:p>
-      <w:r>
-        <w:tab/>
-      </w:r>
-      <w:r>
-        <w:tab/>
-      </w:r>
-      <w:proofErr w:type="gramStart"/>
-      <w:r>
-        <w:t>animation</w:t>
-      </w:r>
-      <w:proofErr w:type="gramEnd"/>
-      <w:r>
-        <w:t xml:space="preserve"> (2d)</w:t>
-      </w:r>
-    </w:p>
-    <w:p>
-      <w:r>
-        <w:tab/>
-      </w:r>
-      <w:r>
-        <w:tab/>
-      </w:r>
-      <w:r>
-        <w:tab/>
-      </w:r>
-      <w:proofErr w:type="gramStart"/>
-      <w:r>
-        <w:t>character</w:t>
-      </w:r>
-      <w:proofErr w:type="gramEnd"/>
-      <w:r>
-        <w:t xml:space="preserve"> animation</w:t>
+    </w:p>
+    <w:p>
+      <w:r>
+        <w:tab/>
+      </w:r>
+      <w:r>
+        <w:tab/>
+        <w:t>animation (2d)</w:t>
+      </w:r>
+    </w:p>
+    <w:p>
+      <w:r>
+        <w:tab/>
+      </w:r>
+      <w:r>
+        <w:tab/>
+      </w:r>
+      <w:r>
+        <w:tab/>
+        <w:t>character animation</w:t>
       </w:r>
     </w:p>
     <w:p>
       <w:pPr>
         <w:ind w:left="720" w:firstLine="720"/>
       </w:pPr>
-      <w:proofErr w:type="gramStart"/>
-      <w:r>
-        <w:t>animation</w:t>
-      </w:r>
-      <w:proofErr w:type="gramEnd"/>
-      <w:r>
-        <w:t xml:space="preserve"> (3d)</w:t>
-      </w:r>
-    </w:p>
-    <w:p>
-      <w:r>
-        <w:tab/>
-      </w:r>
-      <w:r>
-        <w:tab/>
-      </w:r>
-      <w:r>
-        <w:tab/>
-      </w:r>
-      <w:proofErr w:type="gramStart"/>
-      <w:r>
-        <w:t>character</w:t>
-      </w:r>
-      <w:proofErr w:type="gramEnd"/>
-      <w:r>
-        <w:t xml:space="preserve"> animation</w:t>
-      </w:r>
-    </w:p>
-    <w:p>
-      <w:r>
-        <w:tab/>
-      </w:r>
-      <w:r>
-        <w:tab/>
-      </w:r>
-      <w:r>
-        <w:tab/>
-      </w:r>
-      <w:proofErr w:type="gramStart"/>
-      <w:r>
+      <w:r>
+        <w:t>animation (3d)</w:t>
+      </w:r>
+    </w:p>
+    <w:p>
+      <w:r>
+        <w:tab/>
+      </w:r>
+      <w:r>
+        <w:tab/>
+      </w:r>
+      <w:r>
+        <w:tab/>
+        <w:t>character animation</w:t>
+      </w:r>
+    </w:p>
+    <w:p>
+      <w:r>
+        <w:tab/>
+      </w:r>
+      <w:r>
+        <w:tab/>
+      </w:r>
+      <w:r>
+        <w:tab/>
         <w:t>rigging</w:t>
       </w:r>
-      <w:proofErr w:type="gramEnd"/>
-    </w:p>
-    <w:p>
-      <w:r>
-        <w:tab/>
-      </w:r>
-      <w:r>
-        <w:tab/>
-      </w:r>
-      <w:r>
-        <w:tab/>
-      </w:r>
-      <w:proofErr w:type="spellStart"/>
-      <w:proofErr w:type="gramStart"/>
-      <w:r>
-        <w:t>uv</w:t>
-      </w:r>
-      <w:proofErr w:type="spellEnd"/>
-      <w:proofErr w:type="gramEnd"/>
-      <w:r>
-        <w:t xml:space="preserve"> mapping &amp; </w:t>
-      </w:r>
-      <w:proofErr w:type="spellStart"/>
-      <w:r>
-        <w:t>unwapping</w:t>
-      </w:r>
-      <w:proofErr w:type="spellEnd"/>
-    </w:p>
-    <w:p>
-      <w:r>
-        <w:tab/>
-      </w:r>
-      <w:r>
-        <w:tab/>
-      </w:r>
-      <w:proofErr w:type="gramStart"/>
-      <w:r>
-        <w:t>texturing</w:t>
-      </w:r>
-      <w:proofErr w:type="gramEnd"/>
-      <w:r>
-        <w:t xml:space="preserve"> </w:t>
-      </w:r>
-    </w:p>
-    <w:p>
-      <w:r>
-        <w:tab/>
-      </w:r>
-      <w:r>
-        <w:tab/>
-      </w:r>
-      <w:proofErr w:type="gramStart"/>
-      <w:r>
+    </w:p>
+    <w:p>
+      <w:r>
+        <w:tab/>
+      </w:r>
+      <w:r>
+        <w:tab/>
+      </w:r>
+      <w:r>
+        <w:tab/>
+        <w:t>uv mapping &amp; unwapping</w:t>
+      </w:r>
+    </w:p>
+    <w:p>
+      <w:r>
+        <w:tab/>
+      </w:r>
+      <w:r>
+        <w:tab/>
+        <w:t xml:space="preserve">texturing </w:t>
+      </w:r>
+    </w:p>
+    <w:p>
+      <w:r>
+        <w:tab/>
+      </w:r>
+      <w:r>
+        <w:tab/>
         <w:t>style</w:t>
       </w:r>
-      <w:proofErr w:type="gramEnd"/>
-    </w:p>
-    <w:p>
-      <w:r>
-        <w:tab/>
-      </w:r>
-      <w:r>
-        <w:tab/>
-      </w:r>
-      <w:r>
-        <w:tab/>
-      </w:r>
-      <w:proofErr w:type="gramStart"/>
-      <w:r>
+    </w:p>
+    <w:p>
+      <w:r>
+        <w:tab/>
+      </w:r>
+      <w:r>
+        <w:tab/>
+      </w:r>
+      <w:r>
+        <w:tab/>
         <w:t>pixel</w:t>
       </w:r>
-      <w:proofErr w:type="gramEnd"/>
-    </w:p>
-    <w:p>
-      <w:r>
-        <w:tab/>
-      </w:r>
-      <w:r>
-        <w:tab/>
-      </w:r>
-      <w:r>
-        <w:tab/>
-      </w:r>
-      <w:proofErr w:type="spellStart"/>
-      <w:proofErr w:type="gramStart"/>
-      <w:r>
-        <w:t>cel</w:t>
-      </w:r>
-      <w:proofErr w:type="spellEnd"/>
-      <w:proofErr w:type="gramEnd"/>
-      <w:r>
-        <w:t xml:space="preserve"> shading</w:t>
-      </w:r>
-    </w:p>
-    <w:p>
-      <w:r>
-        <w:tab/>
-      </w:r>
-      <w:proofErr w:type="gramStart"/>
-      <w:r>
+    </w:p>
+    <w:p>
+      <w:r>
+        <w:tab/>
+      </w:r>
+      <w:r>
+        <w:tab/>
+      </w:r>
+      <w:r>
+        <w:tab/>
+        <w:t>cel shading</w:t>
+      </w:r>
+    </w:p>
+    <w:p>
+      <w:r>
+        <w:tab/>
         <w:t>music</w:t>
       </w:r>
-      <w:proofErr w:type="gramEnd"/>
-    </w:p>
-    <w:p>
-      <w:r>
-        <w:tab/>
-      </w:r>
-      <w:proofErr w:type="gramStart"/>
-      <w:r>
+    </w:p>
+    <w:p>
+      <w:r>
+        <w:tab/>
         <w:t>management</w:t>
       </w:r>
-      <w:proofErr w:type="gramEnd"/>
-    </w:p>
-    <w:p>
-      <w:r>
-        <w:tab/>
-      </w:r>
-      <w:r>
-        <w:tab/>
-      </w:r>
-      <w:proofErr w:type="gramStart"/>
-      <w:r>
-        <w:t>software</w:t>
-      </w:r>
-      <w:proofErr w:type="gramEnd"/>
-      <w:r>
-        <w:t xml:space="preserve"> (office)</w:t>
+    </w:p>
+    <w:p>
+      <w:r>
+        <w:tab/>
+      </w:r>
+      <w:r>
+        <w:tab/>
+        <w:t>software (office)</w:t>
       </w:r>
     </w:p>
     <w:p>
@@ -1315,14 +1014,7 @@
       </w:r>
       <w:r>
         <w:tab/>
-      </w:r>
-      <w:proofErr w:type="gramStart"/>
-      <w:r>
-        <w:t>team</w:t>
-      </w:r>
-      <w:proofErr w:type="gramEnd"/>
-      <w:r>
-        <w:t xml:space="preserve"> delegation </w:t>
+        <w:t xml:space="preserve">team delegation </w:t>
       </w:r>
     </w:p>
     <w:p/>
@@ -1385,6 +1077,56 @@
 </w:document>
 </file>
 
+<file path=word/endnotes.xml><?xml version="1.0" encoding="utf-8"?>
+<w:endnotes xmlns:wpc="http://schemas.microsoft.com/office/word/2010/wordprocessingCanvas" xmlns:mc="http://schemas.openxmlformats.org/markup-compatibility/2006" xmlns:o="urn:schemas-microsoft-com:office:office" xmlns:r="http://schemas.openxmlformats.org/officeDocument/2006/relationships" xmlns:m="http://schemas.openxmlformats.org/officeDocument/2006/math" xmlns:v="urn:schemas-microsoft-com:vml" xmlns:wp14="http://schemas.microsoft.com/office/word/2010/wordprocessingDrawing" xmlns:wp="http://schemas.openxmlformats.org/drawingml/2006/wordprocessingDrawing" xmlns:w10="urn:schemas-microsoft-com:office:word" xmlns:w="http://schemas.openxmlformats.org/wordprocessingml/2006/main" xmlns:w14="http://schemas.microsoft.com/office/word/2010/wordml" xmlns:w15="http://schemas.microsoft.com/office/word/2012/wordml" xmlns:wpg="http://schemas.microsoft.com/office/word/2010/wordprocessingGroup" xmlns:wpi="http://schemas.microsoft.com/office/word/2010/wordprocessingInk" xmlns:wne="http://schemas.microsoft.com/office/word/2006/wordml" xmlns:wps="http://schemas.microsoft.com/office/word/2010/wordprocessingShape" mc:Ignorable="w14 w15 wp14">
+  <w:endnote w:type="separator" w:id="-1">
+    <w:p>
+      <w:pPr>
+        <w:spacing w:after="0" w:line="240" w:lineRule="auto"/>
+      </w:pPr>
+      <w:r>
+        <w:separator/>
+      </w:r>
+    </w:p>
+  </w:endnote>
+  <w:endnote w:type="continuationSeparator" w:id="0">
+    <w:p>
+      <w:pPr>
+        <w:spacing w:after="0" w:line="240" w:lineRule="auto"/>
+      </w:pPr>
+      <w:r>
+        <w:continuationSeparator/>
+      </w:r>
+    </w:p>
+  </w:endnote>
+</w:endnotes>
+</file>
+
+<file path=word/footnotes.xml><?xml version="1.0" encoding="utf-8"?>
+<w:footnotes xmlns:wpc="http://schemas.microsoft.com/office/word/2010/wordprocessingCanvas" xmlns:mc="http://schemas.openxmlformats.org/markup-compatibility/2006" xmlns:o="urn:schemas-microsoft-com:office:office" xmlns:r="http://schemas.openxmlformats.org/officeDocument/2006/relationships" xmlns:m="http://schemas.openxmlformats.org/officeDocument/2006/math" xmlns:v="urn:schemas-microsoft-com:vml" xmlns:wp14="http://schemas.microsoft.com/office/word/2010/wordprocessingDrawing" xmlns:wp="http://schemas.openxmlformats.org/drawingml/2006/wordprocessingDrawing" xmlns:w10="urn:schemas-microsoft-com:office:word" xmlns:w="http://schemas.openxmlformats.org/wordprocessingml/2006/main" xmlns:w14="http://schemas.microsoft.com/office/word/2010/wordml" xmlns:w15="http://schemas.microsoft.com/office/word/2012/wordml" xmlns:wpg="http://schemas.microsoft.com/office/word/2010/wordprocessingGroup" xmlns:wpi="http://schemas.microsoft.com/office/word/2010/wordprocessingInk" xmlns:wne="http://schemas.microsoft.com/office/word/2006/wordml" xmlns:wps="http://schemas.microsoft.com/office/word/2010/wordprocessingShape" mc:Ignorable="w14 w15 wp14">
+  <w:footnote w:type="separator" w:id="-1">
+    <w:p>
+      <w:pPr>
+        <w:spacing w:after="0" w:line="240" w:lineRule="auto"/>
+      </w:pPr>
+      <w:r>
+        <w:separator/>
+      </w:r>
+    </w:p>
+  </w:footnote>
+  <w:footnote w:type="continuationSeparator" w:id="0">
+    <w:p>
+      <w:pPr>
+        <w:spacing w:after="0" w:line="240" w:lineRule="auto"/>
+      </w:pPr>
+      <w:r>
+        <w:continuationSeparator/>
+      </w:r>
+    </w:p>
+  </w:footnote>
+</w:footnotes>
+</file>
+
 <file path=word/numbering.xml><?xml version="1.0" encoding="utf-8"?>
 <w:numbering xmlns:wpc="http://schemas.microsoft.com/office/word/2010/wordprocessingCanvas" xmlns:mc="http://schemas.openxmlformats.org/markup-compatibility/2006" xmlns:o="urn:schemas-microsoft-com:office:office" xmlns:r="http://schemas.openxmlformats.org/officeDocument/2006/relationships" xmlns:m="http://schemas.openxmlformats.org/officeDocument/2006/math" xmlns:v="urn:schemas-microsoft-com:vml" xmlns:wp14="http://schemas.microsoft.com/office/word/2010/wordprocessingDrawing" xmlns:wp="http://schemas.openxmlformats.org/drawingml/2006/wordprocessingDrawing" xmlns:w10="urn:schemas-microsoft-com:office:word" xmlns:w="http://schemas.openxmlformats.org/wordprocessingml/2006/main" xmlns:w14="http://schemas.microsoft.com/office/word/2010/wordml" xmlns:w15="http://schemas.microsoft.com/office/word/2012/wordml" xmlns:wpg="http://schemas.microsoft.com/office/word/2010/wordprocessingGroup" xmlns:wpi="http://schemas.microsoft.com/office/word/2010/wordprocessingInk" xmlns:wne="http://schemas.microsoft.com/office/word/2006/wordml" xmlns:wps="http://schemas.microsoft.com/office/word/2010/wordprocessingShape" mc:Ignorable="w14 w15 wp14">
   <w:abstractNum w:abstractNumId="0">
@@ -1627,7 +1369,7 @@
         <w:rFonts w:ascii="Symbol" w:hAnsi="Symbol" w:hint="default"/>
       </w:rPr>
     </w:lvl>
-    <w:lvl w:ilvl="1" w:tplc="10090003" w:tentative="1">
+    <w:lvl w:ilvl="1" w:tplc="10090003">
       <w:start w:val="1"/>
       <w:numFmt w:val="bullet"/>
       <w:lvlText w:val="o"/>
@@ -2168,6 +1910,50 @@
       <w:contextualSpacing/>
     </w:pPr>
   </w:style>
+  <w:style w:type="paragraph" w:styleId="Header">
+    <w:name w:val="header"/>
+    <w:basedOn w:val="Normal"/>
+    <w:link w:val="HeaderChar"/>
+    <w:uiPriority w:val="99"/>
+    <w:unhideWhenUsed/>
+    <w:rsid w:val="008D61E3"/>
+    <w:pPr>
+      <w:tabs>
+        <w:tab w:val="center" w:pos="4680"/>
+        <w:tab w:val="right" w:pos="9360"/>
+      </w:tabs>
+      <w:spacing w:after="0" w:line="240" w:lineRule="auto"/>
+    </w:pPr>
+  </w:style>
+  <w:style w:type="character" w:customStyle="1" w:styleId="HeaderChar">
+    <w:name w:val="Header Char"/>
+    <w:basedOn w:val="DefaultParagraphFont"/>
+    <w:link w:val="Header"/>
+    <w:uiPriority w:val="99"/>
+    <w:rsid w:val="008D61E3"/>
+  </w:style>
+  <w:style w:type="paragraph" w:styleId="Footer">
+    <w:name w:val="footer"/>
+    <w:basedOn w:val="Normal"/>
+    <w:link w:val="FooterChar"/>
+    <w:uiPriority w:val="99"/>
+    <w:unhideWhenUsed/>
+    <w:rsid w:val="008D61E3"/>
+    <w:pPr>
+      <w:tabs>
+        <w:tab w:val="center" w:pos="4680"/>
+        <w:tab w:val="right" w:pos="9360"/>
+      </w:tabs>
+      <w:spacing w:after="0" w:line="240" w:lineRule="auto"/>
+    </w:pPr>
+  </w:style>
+  <w:style w:type="character" w:customStyle="1" w:styleId="FooterChar">
+    <w:name w:val="Footer Char"/>
+    <w:basedOn w:val="DefaultParagraphFont"/>
+    <w:link w:val="Footer"/>
+    <w:uiPriority w:val="99"/>
+    <w:rsid w:val="008D61E3"/>
+  </w:style>
 </w:styles>
 </file>
 
@@ -2430,4 +2216,16 @@
     </a:ext>
   </a:extLst>
 </a:theme>
+</file>
+
+<file path=customXml/item1.xml><?xml version="1.0" encoding="utf-8"?>
+<b:Sources xmlns:b="http://schemas.openxmlformats.org/officeDocument/2006/bibliography" xmlns="http://schemas.openxmlformats.org/officeDocument/2006/bibliography" SelectedStyle="\APASixthEditionOfficeOnline.xsl" StyleName="APA" Version="6"/>
+</file>
+
+<file path=customXml/itemProps1.xml><?xml version="1.0" encoding="utf-8"?>
+<ds:datastoreItem xmlns:ds="http://schemas.openxmlformats.org/officeDocument/2006/customXml" ds:itemID="{A2C80C3B-B919-4BE5-9B94-AE6C81A49F9B}">
+  <ds:schemaRefs>
+    <ds:schemaRef ds:uri="http://schemas.openxmlformats.org/officeDocument/2006/bibliography"/>
+  </ds:schemaRefs>
+</ds:datastoreItem>
 </file>
</xml_diff>

<commit_message>
hey i made awesome stuff
</commit_message>
<xml_diff>
--- a/Skill Matrix - rough draft.docx
+++ b/Skill Matrix - rough draft.docx
@@ -122,8 +122,13 @@
           <w:numId w:val="1"/>
         </w:numPr>
       </w:pPr>
-      <w:r>
-        <w:t xml:space="preserve">accept that this console-based approach is less usable. </w:t>
+      <w:proofErr w:type="gramStart"/>
+      <w:r>
+        <w:t>accept</w:t>
+      </w:r>
+      <w:proofErr w:type="gramEnd"/>
+      <w:r>
+        <w:t xml:space="preserve"> that this console-based approach is less usable. </w:t>
       </w:r>
     </w:p>
     <w:p/>
@@ -133,11 +138,19 @@
           <w:color w:val="808080" w:themeColor="background1" w:themeShade="80"/>
         </w:rPr>
       </w:pPr>
-      <w:r>
-        <w:rPr>
-          <w:color w:val="808080" w:themeColor="background1" w:themeShade="80"/>
-        </w:rPr>
-        <w:t>out of scope but cool features</w:t>
+      <w:proofErr w:type="gramStart"/>
+      <w:r>
+        <w:rPr>
+          <w:color w:val="808080" w:themeColor="background1" w:themeShade="80"/>
+        </w:rPr>
+        <w:t>out</w:t>
+      </w:r>
+      <w:proofErr w:type="gramEnd"/>
+      <w:r>
+        <w:rPr>
+          <w:color w:val="808080" w:themeColor="background1" w:themeShade="80"/>
+        </w:rPr>
+        <w:t xml:space="preserve"> of scope but cool features</w:t>
       </w:r>
     </w:p>
     <w:p>
@@ -151,11 +164,33 @@
           <w:color w:val="808080" w:themeColor="background1" w:themeShade="80"/>
         </w:rPr>
       </w:pPr>
-      <w:r>
-        <w:rPr>
-          <w:color w:val="808080" w:themeColor="background1" w:themeShade="80"/>
-        </w:rPr>
-        <w:t>an arbitrary skill size limited to 10ish, at which point they must appear under a sub category… sort of like a rebalancing of a hash table that executes automatically when a particular grouping exceeds a specified number. however the automatic selection of a parent name is unfortunately beyond my skill atm. out of scope.</w:t>
+      <w:proofErr w:type="gramStart"/>
+      <w:r>
+        <w:rPr>
+          <w:color w:val="808080" w:themeColor="background1" w:themeShade="80"/>
+        </w:rPr>
+        <w:t>an</w:t>
+      </w:r>
+      <w:proofErr w:type="gramEnd"/>
+      <w:r>
+        <w:rPr>
+          <w:color w:val="808080" w:themeColor="background1" w:themeShade="80"/>
+        </w:rPr>
+        <w:t xml:space="preserve"> arbitrary skill size limited to 10ish, at which point they must appear under a sub category… sort of like a rebalancing of a hash table that executes automatically when a particular grouping exceeds a specified number. </w:t>
+      </w:r>
+      <w:proofErr w:type="gramStart"/>
+      <w:r>
+        <w:rPr>
+          <w:color w:val="808080" w:themeColor="background1" w:themeShade="80"/>
+        </w:rPr>
+        <w:t>however</w:t>
+      </w:r>
+      <w:proofErr w:type="gramEnd"/>
+      <w:r>
+        <w:rPr>
+          <w:color w:val="808080" w:themeColor="background1" w:themeShade="80"/>
+        </w:rPr>
+        <w:t xml:space="preserve"> the automatic selection of a parent name is unfortunately beyond my skill atm. out of scope.</w:t>
       </w:r>
     </w:p>
     <w:p>
@@ -169,17 +204,81 @@
           <w:color w:val="808080" w:themeColor="background1" w:themeShade="80"/>
         </w:rPr>
       </w:pPr>
-      <w:r>
-        <w:rPr>
-          <w:color w:val="808080" w:themeColor="background1" w:themeShade="80"/>
-        </w:rPr>
-        <w:t xml:space="preserve">use auto complete as users type in a field. this would make this way more usable … well that’s a shiiiit realization for my C# goal... I suppose that’s way outta line now.  so that’s an argument for doing this </w:t>
-      </w:r>
-      <w:r>
-        <w:rPr>
-          <w:color w:val="808080" w:themeColor="background1" w:themeShade="80"/>
-        </w:rPr>
-        <w:t>non-console, and probably it’ll be way easier to find code that does this for web than not. out of scope.</w:t>
+      <w:proofErr w:type="gramStart"/>
+      <w:r>
+        <w:rPr>
+          <w:color w:val="808080" w:themeColor="background1" w:themeShade="80"/>
+        </w:rPr>
+        <w:t>use</w:t>
+      </w:r>
+      <w:proofErr w:type="gramEnd"/>
+      <w:r>
+        <w:rPr>
+          <w:color w:val="808080" w:themeColor="background1" w:themeShade="80"/>
+        </w:rPr>
+        <w:t xml:space="preserve"> auto complete as users type in a field. </w:t>
+      </w:r>
+      <w:proofErr w:type="gramStart"/>
+      <w:r>
+        <w:rPr>
+          <w:color w:val="808080" w:themeColor="background1" w:themeShade="80"/>
+        </w:rPr>
+        <w:t>this</w:t>
+      </w:r>
+      <w:proofErr w:type="gramEnd"/>
+      <w:r>
+        <w:rPr>
+          <w:color w:val="808080" w:themeColor="background1" w:themeShade="80"/>
+        </w:rPr>
+        <w:t xml:space="preserve"> would make this way more usable … well that’s a </w:t>
+      </w:r>
+      <w:proofErr w:type="spellStart"/>
+      <w:r>
+        <w:rPr>
+          <w:color w:val="808080" w:themeColor="background1" w:themeShade="80"/>
+        </w:rPr>
+        <w:t>shiiiit</w:t>
+      </w:r>
+      <w:proofErr w:type="spellEnd"/>
+      <w:r>
+        <w:rPr>
+          <w:color w:val="808080" w:themeColor="background1" w:themeShade="80"/>
+        </w:rPr>
+        <w:t xml:space="preserve"> realization for my C# goal... I suppose that’s way outta line now.  </w:t>
+      </w:r>
+      <w:proofErr w:type="gramStart"/>
+      <w:r>
+        <w:rPr>
+          <w:color w:val="808080" w:themeColor="background1" w:themeShade="80"/>
+        </w:rPr>
+        <w:t>so</w:t>
+      </w:r>
+      <w:proofErr w:type="gramEnd"/>
+      <w:r>
+        <w:rPr>
+          <w:color w:val="808080" w:themeColor="background1" w:themeShade="80"/>
+        </w:rPr>
+        <w:t xml:space="preserve"> that’s an argument for doing this </w:t>
+      </w:r>
+      <w:r>
+        <w:rPr>
+          <w:color w:val="808080" w:themeColor="background1" w:themeShade="80"/>
+        </w:rPr>
+        <w:t xml:space="preserve">non-console, and probably it’ll be way easier to find code that does this for web than not. </w:t>
+      </w:r>
+      <w:proofErr w:type="gramStart"/>
+      <w:r>
+        <w:rPr>
+          <w:color w:val="808080" w:themeColor="background1" w:themeShade="80"/>
+        </w:rPr>
+        <w:t>out</w:t>
+      </w:r>
+      <w:proofErr w:type="gramEnd"/>
+      <w:r>
+        <w:rPr>
+          <w:color w:val="808080" w:themeColor="background1" w:themeShade="80"/>
+        </w:rPr>
+        <w:t xml:space="preserve"> of scope.</w:t>
       </w:r>
     </w:p>
     <w:p>
@@ -193,11 +292,61 @@
           <w:color w:val="808080" w:themeColor="background1" w:themeShade="80"/>
         </w:rPr>
       </w:pPr>
-      <w:r>
-        <w:rPr>
-          <w:color w:val="808080" w:themeColor="background1" w:themeShade="80"/>
-        </w:rPr>
-        <w:t xml:space="preserve">mutually exclusive skills. fuck that noise, waaaay out of scope, waaaaay too difficult. </w:t>
+      <w:proofErr w:type="gramStart"/>
+      <w:r>
+        <w:rPr>
+          <w:color w:val="808080" w:themeColor="background1" w:themeShade="80"/>
+        </w:rPr>
+        <w:t>mutually</w:t>
+      </w:r>
+      <w:proofErr w:type="gramEnd"/>
+      <w:r>
+        <w:rPr>
+          <w:color w:val="808080" w:themeColor="background1" w:themeShade="80"/>
+        </w:rPr>
+        <w:t xml:space="preserve"> exclusive skills. </w:t>
+      </w:r>
+      <w:proofErr w:type="gramStart"/>
+      <w:r>
+        <w:rPr>
+          <w:color w:val="808080" w:themeColor="background1" w:themeShade="80"/>
+        </w:rPr>
+        <w:t>fuck</w:t>
+      </w:r>
+      <w:proofErr w:type="gramEnd"/>
+      <w:r>
+        <w:rPr>
+          <w:color w:val="808080" w:themeColor="background1" w:themeShade="80"/>
+        </w:rPr>
+        <w:t xml:space="preserve"> that noise, </w:t>
+      </w:r>
+      <w:proofErr w:type="spellStart"/>
+      <w:r>
+        <w:rPr>
+          <w:color w:val="808080" w:themeColor="background1" w:themeShade="80"/>
+        </w:rPr>
+        <w:t>waaaay</w:t>
+      </w:r>
+      <w:proofErr w:type="spellEnd"/>
+      <w:r>
+        <w:rPr>
+          <w:color w:val="808080" w:themeColor="background1" w:themeShade="80"/>
+        </w:rPr>
+        <w:t xml:space="preserve"> out of scope, </w:t>
+      </w:r>
+      <w:proofErr w:type="spellStart"/>
+      <w:r>
+        <w:rPr>
+          <w:color w:val="808080" w:themeColor="background1" w:themeShade="80"/>
+        </w:rPr>
+        <w:t>waaaaay</w:t>
+      </w:r>
+      <w:proofErr w:type="spellEnd"/>
+      <w:r>
+        <w:rPr>
+          <w:color w:val="808080" w:themeColor="background1" w:themeShade="80"/>
+        </w:rPr>
+        <w:t xml:space="preserve"> too difficult. </w:t>
       </w:r>
     </w:p>
     <w:p>
@@ -211,17 +360,97 @@
           <w:color w:val="808080" w:themeColor="background1" w:themeShade="80"/>
         </w:rPr>
       </w:pPr>
-      <w:r>
-        <w:rPr>
-          <w:color w:val="808080" w:themeColor="background1" w:themeShade="80"/>
-        </w:rPr>
-        <w:t>shit, I wanna do a tagging system. basically the goal with this consideration is to have a shortcut to circumvent clicking / digging deep into a hierarchy to find a specific skill. ugh. it’s very pleasing an idea to consider, but I must put this out of scope. No Tagging.</w:t>
+      <w:proofErr w:type="gramStart"/>
+      <w:r>
+        <w:rPr>
+          <w:color w:val="808080" w:themeColor="background1" w:themeShade="80"/>
+        </w:rPr>
+        <w:t>shit</w:t>
+      </w:r>
+      <w:proofErr w:type="gramEnd"/>
+      <w:r>
+        <w:rPr>
+          <w:color w:val="808080" w:themeColor="background1" w:themeShade="80"/>
+        </w:rPr>
+        <w:t xml:space="preserve">, I </w:t>
+      </w:r>
+      <w:proofErr w:type="spellStart"/>
+      <w:r>
+        <w:rPr>
+          <w:color w:val="808080" w:themeColor="background1" w:themeShade="80"/>
+        </w:rPr>
+        <w:t>wanna</w:t>
+      </w:r>
+      <w:proofErr w:type="spellEnd"/>
+      <w:r>
+        <w:rPr>
+          <w:color w:val="808080" w:themeColor="background1" w:themeShade="80"/>
+        </w:rPr>
+        <w:t xml:space="preserve"> do a tagging system. </w:t>
+      </w:r>
+      <w:proofErr w:type="gramStart"/>
+      <w:r>
+        <w:rPr>
+          <w:color w:val="808080" w:themeColor="background1" w:themeShade="80"/>
+        </w:rPr>
+        <w:t>basically</w:t>
+      </w:r>
+      <w:proofErr w:type="gramEnd"/>
+      <w:r>
+        <w:rPr>
+          <w:color w:val="808080" w:themeColor="background1" w:themeShade="80"/>
+        </w:rPr>
+        <w:t xml:space="preserve"> the goal with this consideration is to have a shortcut to circumvent clicking / digging deep into a hierarchy to find a specific skill. </w:t>
+      </w:r>
+      <w:proofErr w:type="gramStart"/>
+      <w:r>
+        <w:rPr>
+          <w:color w:val="808080" w:themeColor="background1" w:themeShade="80"/>
+        </w:rPr>
+        <w:t>ugh</w:t>
+      </w:r>
+      <w:proofErr w:type="gramEnd"/>
+      <w:r>
+        <w:rPr>
+          <w:color w:val="808080" w:themeColor="background1" w:themeShade="80"/>
+        </w:rPr>
+        <w:t xml:space="preserve">. </w:t>
+      </w:r>
+      <w:proofErr w:type="gramStart"/>
+      <w:r>
+        <w:rPr>
+          <w:color w:val="808080" w:themeColor="background1" w:themeShade="80"/>
+        </w:rPr>
+        <w:t>it’s</w:t>
+      </w:r>
+      <w:proofErr w:type="gramEnd"/>
+      <w:r>
+        <w:rPr>
+          <w:color w:val="808080" w:themeColor="background1" w:themeShade="80"/>
+        </w:rPr>
+        <w:t xml:space="preserve"> very pleasing an idea to consider, but I must put this out of scope. No Tagging.</w:t>
       </w:r>
     </w:p>
     <w:p/>
     <w:p>
       <w:r>
-        <w:t xml:space="preserve">So next what I’d like to focus on is resolving some questions I have. So right now I have the following hierarchy: Table &gt; Skill &gt; SkillHave, as well as Table &gt; Person &gt; Member. Now the functionality I want is to model after SQL, so I want any of these classes to be able to invoke Add(). Currently I’m supposing I can do this with </w:t>
+        <w:t xml:space="preserve">So next what I’d like to focus on is resolving some questions I have. So right now I have the following hierarchy: Table &gt; Skill &gt; </w:t>
+      </w:r>
+      <w:proofErr w:type="spellStart"/>
+      <w:r>
+        <w:t>SkillHave</w:t>
+      </w:r>
+      <w:proofErr w:type="spellEnd"/>
+      <w:r>
+        <w:t xml:space="preserve">, as well as Table &gt; Person &gt; Member. Now the functionality I want is to model after SQL, so I want any of these classes to be able to invoke </w:t>
+      </w:r>
+      <w:proofErr w:type="gramStart"/>
+      <w:r>
+        <w:t>Add(</w:t>
+      </w:r>
+      <w:proofErr w:type="gramEnd"/>
+      <w:r>
+        <w:t xml:space="preserve">). Currently I’m supposing I can do this with </w:t>
       </w:r>
       <w:r>
         <w:rPr>
@@ -244,7 +473,23 @@
         <w:t xml:space="preserve"> in all other </w:t>
       </w:r>
       <w:r>
-        <w:t>children classes. Is this true? I clearly want Add() to perform validation logic. … specify it and try it…</w:t>
+        <w:t xml:space="preserve">children classes. Is this true? I clearly want </w:t>
+      </w:r>
+      <w:proofErr w:type="gramStart"/>
+      <w:r>
+        <w:t>Add(</w:t>
+      </w:r>
+      <w:proofErr w:type="gramEnd"/>
+      <w:r>
+        <w:t xml:space="preserve">) to perform validation logic. … </w:t>
+      </w:r>
+      <w:proofErr w:type="gramStart"/>
+      <w:r>
+        <w:t>specify</w:t>
+      </w:r>
+      <w:proofErr w:type="gramEnd"/>
+      <w:r>
+        <w:t xml:space="preserve"> it and try it…</w:t>
       </w:r>
     </w:p>
     <w:p>
@@ -255,8 +500,21 @@
           <w:numId w:val="1"/>
         </w:numPr>
       </w:pPr>
-      <w:r>
-        <w:t xml:space="preserve">Add() should invoke the ID of that class, so I want a static variable that’s overridden?? in each child?? And supposing override works, can I apply to multiple depths? </w:t>
+      <w:proofErr w:type="gramStart"/>
+      <w:r>
+        <w:t>Add(</w:t>
+      </w:r>
+      <w:proofErr w:type="gramEnd"/>
+      <w:r>
+        <w:t xml:space="preserve">) should invoke the ID of that class, so I want a static variable that’s overridden?? </w:t>
+      </w:r>
+      <w:proofErr w:type="gramStart"/>
+      <w:r>
+        <w:t>in</w:t>
+      </w:r>
+      <w:proofErr w:type="gramEnd"/>
+      <w:r>
+        <w:t xml:space="preserve"> each child?? And supposing override works, can I apply to multiple depths? </w:t>
       </w:r>
     </w:p>
     <w:p>
@@ -267,9 +525,22 @@
           <w:numId w:val="1"/>
         </w:numPr>
       </w:pPr>
+      <w:proofErr w:type="gramStart"/>
       <w:r>
         <w:lastRenderedPageBreak/>
-        <w:t>Add(): Also I’m looking for a way for it to “validate locally”, i.e. in order to have a SkillHave, it necessitates having a Skill. I’m leaning towards the fact the code itself handles this, there’s no additional validation I can really implement.</w:t>
+        <w:t>Add(</w:t>
+      </w:r>
+      <w:proofErr w:type="gramEnd"/>
+      <w:r>
+        <w:t xml:space="preserve">): Also I’m looking for a way for it to “validate locally”, i.e. in order to have a </w:t>
+      </w:r>
+      <w:proofErr w:type="spellStart"/>
+      <w:r>
+        <w:t>SkillHave</w:t>
+      </w:r>
+      <w:proofErr w:type="spellEnd"/>
+      <w:r>
+        <w:t>, it necessitates having a Skill. I’m leaning towards the fact the code itself handles this, there’s no additional validation I can really implement.</w:t>
       </w:r>
     </w:p>
     <w:p>
@@ -293,7 +564,20 @@
         </w:numPr>
       </w:pPr>
       <w:r>
-        <w:t>I’m thinking I may want base.Add() or something, not sure yet a reason why.</w:t>
+        <w:t xml:space="preserve">I’m thinking I may want </w:t>
+      </w:r>
+      <w:proofErr w:type="spellStart"/>
+      <w:proofErr w:type="gramStart"/>
+      <w:r>
+        <w:t>base.Add</w:t>
+      </w:r>
+      <w:proofErr w:type="spellEnd"/>
+      <w:r>
+        <w:t>(</w:t>
+      </w:r>
+      <w:proofErr w:type="gramEnd"/>
+      <w:r>
+        <w:t>) or something, not sure yet a reason why.</w:t>
       </w:r>
     </w:p>
     <w:p>
@@ -336,8 +620,13 @@
       </w:r>
     </w:p>
     <w:p>
-      <w:r>
-        <w:t xml:space="preserve">so now I must consider how to avoid </w:t>
+      <w:proofErr w:type="gramStart"/>
+      <w:r>
+        <w:t>so</w:t>
+      </w:r>
+      <w:proofErr w:type="gramEnd"/>
+      <w:r>
+        <w:t xml:space="preserve"> now I must consider how to avoid </w:t>
       </w:r>
     </w:p>
     <w:p/>
@@ -350,12 +639,28 @@
     <w:p>
       <w:r>
         <w:lastRenderedPageBreak/>
-        <w:t>OK so now having considered how to use inheritance, I’m concluding I’ll have to mix it up a little. Doing a straight inheritance line of Table &gt; Skill &gt; SkillHave caused a variety of issues.</w:t>
-      </w:r>
-    </w:p>
-    <w:p>
-      <w:r>
-        <w:t>Issues, Realiziations:</w:t>
+        <w:t xml:space="preserve">OK so now having considered how to use inheritance, I’m concluding I’ll have to mix it up a little. Doing a straight inheritance line of Table &gt; Skill &gt; </w:t>
+      </w:r>
+      <w:proofErr w:type="spellStart"/>
+      <w:r>
+        <w:t>SkillHave</w:t>
+      </w:r>
+      <w:proofErr w:type="spellEnd"/>
+      <w:r>
+        <w:t xml:space="preserve"> caused a variety of issues.</w:t>
+      </w:r>
+    </w:p>
+    <w:p>
+      <w:r>
+        <w:t xml:space="preserve">Issues, </w:t>
+      </w:r>
+      <w:proofErr w:type="spellStart"/>
+      <w:r>
+        <w:t>Realiziations</w:t>
+      </w:r>
+      <w:proofErr w:type="spellEnd"/>
+      <w:r>
+        <w:t>:</w:t>
       </w:r>
     </w:p>
     <w:p>
@@ -366,8 +671,29 @@
           <w:numId w:val="1"/>
         </w:numPr>
       </w:pPr>
-      <w:r>
-        <w:t xml:space="preserve">calling any child in an inheritance hierarchy calls the parent constructor. originally I wanted each class level to have its own IDCount automatic increment system, which I’d placed in each level’s constructor. This was not a good idea.  I’ve concluded </w:t>
+      <w:proofErr w:type="gramStart"/>
+      <w:r>
+        <w:t>calling</w:t>
+      </w:r>
+      <w:proofErr w:type="gramEnd"/>
+      <w:r>
+        <w:t xml:space="preserve"> any child in an inheritance hierarchy calls the parent constructor. </w:t>
+      </w:r>
+      <w:proofErr w:type="gramStart"/>
+      <w:r>
+        <w:t>originally</w:t>
+      </w:r>
+      <w:proofErr w:type="gramEnd"/>
+      <w:r>
+        <w:t xml:space="preserve"> I wanted each class level to have its own </w:t>
+      </w:r>
+      <w:proofErr w:type="spellStart"/>
+      <w:r>
+        <w:t>IDCount</w:t>
+      </w:r>
+      <w:proofErr w:type="spellEnd"/>
+      <w:r>
+        <w:t xml:space="preserve"> automatic increment system, which I’d placed in each level’s constructor. This was not a good idea.  I’ve concluded </w:t>
       </w:r>
       <w:r>
         <w:rPr>
@@ -422,7 +748,23 @@
         </w:numPr>
       </w:pPr>
       <w:r>
-        <w:t xml:space="preserve">My next query is to decide whether I’ll want to inherit directly at each level from the abstract Table class, or whether there’s still benefit having SkillHave inherit from Skill?... well actually yes I can do both now. </w:t>
+        <w:t xml:space="preserve">My next query is to decide whether I’ll want to inherit directly at each level from the abstract Table class, or whether there’s still benefit having </w:t>
+      </w:r>
+      <w:proofErr w:type="spellStart"/>
+      <w:r>
+        <w:t>SkillHave</w:t>
+      </w:r>
+      <w:proofErr w:type="spellEnd"/>
+      <w:r>
+        <w:t xml:space="preserve"> inherit from Skill</w:t>
+      </w:r>
+      <w:proofErr w:type="gramStart"/>
+      <w:r>
+        <w:t>?...</w:t>
+      </w:r>
+      <w:proofErr w:type="gramEnd"/>
+      <w:r>
+        <w:t xml:space="preserve"> well actually yes I can do both now. </w:t>
       </w:r>
     </w:p>
     <w:p>
@@ -433,8 +775,21 @@
           <w:numId w:val="1"/>
         </w:numPr>
       </w:pPr>
-      <w:r>
-        <w:t>Skill : Table, SkillHave : Table, this way they both get the ID instance field (Are they required to implement, I’d like to check the contractedness of this…)</w:t>
+      <w:proofErr w:type="gramStart"/>
+      <w:r>
+        <w:t>Skill :</w:t>
+      </w:r>
+      <w:proofErr w:type="gramEnd"/>
+      <w:r>
+        <w:t xml:space="preserve"> Table, </w:t>
+      </w:r>
+      <w:proofErr w:type="spellStart"/>
+      <w:r>
+        <w:t>SkillHave</w:t>
+      </w:r>
+      <w:proofErr w:type="spellEnd"/>
+      <w:r>
+        <w:t xml:space="preserve"> : Table, this way they both get the ID instance field (Are they required to implement, I’d like to check the contractedness of this…)</w:t>
       </w:r>
     </w:p>
     <w:p>
@@ -445,8 +800,18 @@
           <w:numId w:val="1"/>
         </w:numPr>
       </w:pPr>
-      <w:r>
-        <w:t>SkillHave : Skill, Table would be very interesting… is that even possible??? Try now… NOPE. As I expected</w:t>
+      <w:proofErr w:type="spellStart"/>
+      <w:proofErr w:type="gramStart"/>
+      <w:r>
+        <w:t>SkillHave</w:t>
+      </w:r>
+      <w:proofErr w:type="spellEnd"/>
+      <w:r>
+        <w:t xml:space="preserve"> :</w:t>
+      </w:r>
+      <w:proofErr w:type="gramEnd"/>
+      <w:r>
+        <w:t xml:space="preserve"> Skill, Table would be very interesting… is that even possible??? Try now… NOPE. As I expected</w:t>
       </w:r>
     </w:p>
     <w:p>
@@ -458,7 +823,15 @@
         </w:numPr>
       </w:pPr>
       <w:r>
-        <w:t xml:space="preserve">So now that I’ve disproven multiple class inheritance at the same level, I have to decide whether to stick with Table &gt; Skill &gt; SkillHave or not. </w:t>
+        <w:t xml:space="preserve">So now that I’ve disproven multiple class inheritance at the same level, I have to decide whether to stick with Table &gt; Skill &gt; </w:t>
+      </w:r>
+      <w:proofErr w:type="spellStart"/>
+      <w:r>
+        <w:t>SkillHave</w:t>
+      </w:r>
+      <w:proofErr w:type="spellEnd"/>
+      <w:r>
+        <w:t xml:space="preserve"> or not. </w:t>
       </w:r>
       <w:r>
         <w:t>This does seem workable, I’ll try using this.</w:t>
@@ -473,7 +846,23 @@
         </w:numPr>
       </w:pPr>
       <w:r>
-        <w:t xml:space="preserve">OK, so now I have another dilemma. I want to have SkillHave generally include the same stuff Skill has, but I cannot do this via regular inheritance because it will call the constructor, and these are to be separately instantiatable things.  </w:t>
+        <w:t xml:space="preserve">OK, so now I have another dilemma. I want to have </w:t>
+      </w:r>
+      <w:proofErr w:type="spellStart"/>
+      <w:r>
+        <w:t>SkillHave</w:t>
+      </w:r>
+      <w:proofErr w:type="spellEnd"/>
+      <w:r>
+        <w:t xml:space="preserve"> generally include the same stuff Skill has, but I cannot do this via regular inheritance because it will call the constructor, and these are to be separately </w:t>
+      </w:r>
+      <w:proofErr w:type="spellStart"/>
+      <w:r>
+        <w:t>instantiatable</w:t>
+      </w:r>
+      <w:proofErr w:type="spellEnd"/>
+      <w:r>
+        <w:t xml:space="preserve"> things.  </w:t>
       </w:r>
     </w:p>
     <w:p>
@@ -484,8 +873,22 @@
           <w:numId w:val="1"/>
         </w:numPr>
       </w:pPr>
-      <w:r>
-        <w:t xml:space="preserve">let’s make this more specific. I want to access the instance field ID and methods I made in the abstract Table class (which btw I haven’t even tested if just the pure inheritance causes a separate version), and I want to access future methods that’ll come down. </w:t>
+      <w:proofErr w:type="gramStart"/>
+      <w:r>
+        <w:t>let’s</w:t>
+      </w:r>
+      <w:proofErr w:type="gramEnd"/>
+      <w:r>
+        <w:t xml:space="preserve"> make this more specific. I want to access the instance field ID and methods I made in the abstract Table class </w:t>
+      </w:r>
+      <w:r>
+        <w:rPr>
+          <w:b/>
+        </w:rPr>
+        <w:t>(which btw I haven’t even tested if just the pure inheritance causes a separate version</w:t>
+      </w:r>
+      <w:r>
+        <w:t xml:space="preserve">), and I want to access future methods that’ll come down. </w:t>
       </w:r>
     </w:p>
     <w:p>
@@ -497,7 +900,31 @@
         </w:numPr>
       </w:pPr>
       <w:r>
-        <w:t xml:space="preserve">Now, following Panar’s OO concepts: SkillHave has a HAVE-A relationship not a IS-A relationship to Skill. Does this mean inheritance, or having an internal field of Skill within SKillHave, or something else? The proper expression of this goal is now looking to COMPOSITION (HAS-A) instead of INHERITENCE (IS-A). </w:t>
+        <w:t xml:space="preserve">Now, following </w:t>
+      </w:r>
+      <w:proofErr w:type="spellStart"/>
+      <w:r>
+        <w:t>Panar’s</w:t>
+      </w:r>
+      <w:proofErr w:type="spellEnd"/>
+      <w:r>
+        <w:t xml:space="preserve"> OO concepts: </w:t>
+      </w:r>
+      <w:proofErr w:type="spellStart"/>
+      <w:r>
+        <w:t>SkillHave</w:t>
+      </w:r>
+      <w:proofErr w:type="spellEnd"/>
+      <w:r>
+        <w:t xml:space="preserve"> has a HAVE-A relationship not a IS-A relationship to Skill. Does this mean inheritance, or having an internal field of Skill within </w:t>
+      </w:r>
+      <w:proofErr w:type="spellStart"/>
+      <w:r>
+        <w:t>SKillHave</w:t>
+      </w:r>
+      <w:proofErr w:type="spellEnd"/>
+      <w:r>
+        <w:t xml:space="preserve">, or something else? The proper expression of this goal is now looking to COMPOSITION (HAS-A) instead of INHERITENCE (IS-A). </w:t>
       </w:r>
     </w:p>
     <w:p>
@@ -509,7 +936,92 @@
         </w:numPr>
       </w:pPr>
       <w:r>
-        <w:t>Clearly, a SkillHave is COMPOSED of a Skill PLUS LEVELs.</w:t>
+        <w:t xml:space="preserve">Clearly, a </w:t>
+      </w:r>
+      <w:proofErr w:type="spellStart"/>
+      <w:r>
+        <w:t>SkillHave</w:t>
+      </w:r>
+      <w:proofErr w:type="spellEnd"/>
+      <w:r>
+        <w:t xml:space="preserve"> is COMPOSED of a Skill PLUS LEVELs.</w:t>
+      </w:r>
+    </w:p>
+    <w:p/>
+    <w:p>
+      <w:r>
+        <w:br w:type="page"/>
+      </w:r>
+    </w:p>
+    <w:p>
+      <w:proofErr w:type="gramStart"/>
+      <w:r>
+        <w:lastRenderedPageBreak/>
+        <w:t>consider</w:t>
+      </w:r>
+      <w:proofErr w:type="gramEnd"/>
+      <w:r>
+        <w:t xml:space="preserve"> how I want measurement to occur. Is it a class, interface, or merely an </w:t>
+      </w:r>
+      <w:proofErr w:type="spellStart"/>
+      <w:r>
+        <w:t>enum</w:t>
+      </w:r>
+      <w:proofErr w:type="spellEnd"/>
+      <w:r>
+        <w:t>?</w:t>
+      </w:r>
+    </w:p>
+    <w:p>
+      <w:proofErr w:type="gramStart"/>
+      <w:r>
+        <w:t>as</w:t>
+      </w:r>
+      <w:proofErr w:type="gramEnd"/>
+      <w:r>
+        <w:t xml:space="preserve"> an </w:t>
+      </w:r>
+      <w:proofErr w:type="spellStart"/>
+      <w:r>
+        <w:t>enum</w:t>
+      </w:r>
+      <w:proofErr w:type="spellEnd"/>
+      <w:r>
+        <w:t xml:space="preserve">, it would be </w:t>
+      </w:r>
+      <w:proofErr w:type="spellStart"/>
+      <w:r>
+        <w:t>enum</w:t>
+      </w:r>
+      <w:proofErr w:type="spellEnd"/>
+      <w:r>
+        <w:t xml:space="preserve"> Measure { 0, 1, 2, 3, 4 };</w:t>
+      </w:r>
+    </w:p>
+    <w:p>
+      <w:proofErr w:type="gramStart"/>
+      <w:r>
+        <w:t>as</w:t>
+      </w:r>
+      <w:proofErr w:type="gramEnd"/>
+      <w:r>
+        <w:t xml:space="preserve"> a class, it would be abstract, so I could pass on fields via inheritance. </w:t>
+      </w:r>
+      <w:proofErr w:type="gramStart"/>
+      <w:r>
+        <w:t>thus</w:t>
+      </w:r>
+      <w:proofErr w:type="gramEnd"/>
+      <w:r>
+        <w:t xml:space="preserve"> this would be an IS-A relationship, thus inherited. However double inheritance is prevented. I could adapt my hierarchy to be Table &gt; Measure </w:t>
+      </w:r>
+      <w:proofErr w:type="gramStart"/>
+      <w:r>
+        <w:t>&gt;  Skill</w:t>
+      </w:r>
+      <w:proofErr w:type="gramEnd"/>
+      <w:r>
+        <w:t>. Does that even work with double abstract?</w:t>
       </w:r>
       <w:bookmarkStart w:id="0" w:name="_GoBack"/>
       <w:bookmarkEnd w:id="0"/>
@@ -535,13 +1047,27 @@
     <w:p>
       <w:r>
         <w:tab/>
-        <w:t>any string</w:t>
-      </w:r>
-    </w:p>
-    <w:p>
-      <w:r>
-        <w:tab/>
-        <w:t xml:space="preserve">level </w:t>
+      </w:r>
+      <w:proofErr w:type="gramStart"/>
+      <w:r>
+        <w:t>any</w:t>
+      </w:r>
+      <w:proofErr w:type="gramEnd"/>
+      <w:r>
+        <w:t xml:space="preserve"> string</w:t>
+      </w:r>
+    </w:p>
+    <w:p>
+      <w:r>
+        <w:tab/>
+      </w:r>
+      <w:proofErr w:type="gramStart"/>
+      <w:r>
+        <w:t>level</w:t>
+      </w:r>
+      <w:proofErr w:type="gramEnd"/>
+      <w:r>
+        <w:t xml:space="preserve"> </w:t>
       </w:r>
       <w:r>
         <w:t>0</w:t>
@@ -553,7 +1079,14 @@
     <w:p>
       <w:r>
         <w:tab/>
-        <w:t xml:space="preserve">desire </w:t>
+      </w:r>
+      <w:proofErr w:type="gramStart"/>
+      <w:r>
+        <w:t>desire</w:t>
+      </w:r>
+      <w:proofErr w:type="gramEnd"/>
+      <w:r>
+        <w:t xml:space="preserve"> </w:t>
       </w:r>
       <w:r>
         <w:t>0</w:t>
@@ -578,8 +1111,12 @@
     <w:p>
       <w:r>
         <w:tab/>
+      </w:r>
+      <w:proofErr w:type="gramStart"/>
+      <w:r>
         <w:t>code</w:t>
       </w:r>
+      <w:proofErr w:type="gramEnd"/>
       <w:r>
         <w:t xml:space="preserve"> </w:t>
       </w:r>
@@ -590,98 +1127,139 @@
       </w:r>
       <w:r>
         <w:tab/>
+      </w:r>
+      <w:proofErr w:type="gramStart"/>
+      <w:r>
         <w:t>techniques</w:t>
       </w:r>
-    </w:p>
-    <w:p>
-      <w:r>
-        <w:tab/>
-      </w:r>
-      <w:r>
-        <w:tab/>
-      </w:r>
-      <w:r>
-        <w:tab/>
+      <w:proofErr w:type="gramEnd"/>
+    </w:p>
+    <w:p>
+      <w:r>
+        <w:tab/>
+      </w:r>
+      <w:r>
+        <w:tab/>
+      </w:r>
+      <w:r>
+        <w:tab/>
+      </w:r>
+      <w:proofErr w:type="gramStart"/>
+      <w:r>
         <w:t>debugging</w:t>
       </w:r>
-    </w:p>
-    <w:p>
-      <w:r>
-        <w:tab/>
-      </w:r>
-      <w:r>
-        <w:tab/>
-      </w:r>
-      <w:r>
-        <w:tab/>
+      <w:proofErr w:type="gramEnd"/>
+    </w:p>
+    <w:p>
+      <w:r>
+        <w:tab/>
+      </w:r>
+      <w:r>
+        <w:tab/>
+      </w:r>
+      <w:r>
+        <w:tab/>
+      </w:r>
+      <w:proofErr w:type="gramStart"/>
+      <w:r>
         <w:t>problem-solving</w:t>
       </w:r>
-    </w:p>
-    <w:p>
-      <w:r>
-        <w:tab/>
-      </w:r>
-      <w:r>
-        <w:tab/>
-        <w:t xml:space="preserve">data structures </w:t>
-      </w:r>
-    </w:p>
-    <w:p>
-      <w:r>
-        <w:tab/>
-      </w:r>
-      <w:r>
-        <w:tab/>
-      </w:r>
-      <w:r>
-        <w:tab/>
-      </w:r>
-    </w:p>
-    <w:p>
-      <w:r>
-        <w:tab/>
-      </w:r>
-      <w:r>
-        <w:tab/>
-      </w:r>
-      <w:r>
-        <w:t xml:space="preserve">software (ide) </w:t>
-      </w:r>
-    </w:p>
-    <w:p>
-      <w:r>
-        <w:tab/>
-      </w:r>
-      <w:r>
-        <w:tab/>
-      </w:r>
-      <w:r>
-        <w:tab/>
+      <w:proofErr w:type="gramEnd"/>
+    </w:p>
+    <w:p>
+      <w:r>
+        <w:tab/>
+      </w:r>
+      <w:r>
+        <w:tab/>
+      </w:r>
+      <w:proofErr w:type="gramStart"/>
+      <w:r>
+        <w:t>data</w:t>
+      </w:r>
+      <w:proofErr w:type="gramEnd"/>
+      <w:r>
+        <w:t xml:space="preserve"> structures </w:t>
+      </w:r>
+    </w:p>
+    <w:p>
+      <w:r>
+        <w:tab/>
+      </w:r>
+      <w:r>
+        <w:tab/>
+      </w:r>
+      <w:r>
+        <w:tab/>
+      </w:r>
+    </w:p>
+    <w:p>
+      <w:r>
+        <w:tab/>
+      </w:r>
+      <w:r>
+        <w:tab/>
+      </w:r>
+      <w:proofErr w:type="gramStart"/>
+      <w:r>
+        <w:t>software</w:t>
+      </w:r>
+      <w:proofErr w:type="gramEnd"/>
+      <w:r>
+        <w:t xml:space="preserve"> (ide) </w:t>
+      </w:r>
+    </w:p>
+    <w:p>
+      <w:r>
+        <w:tab/>
+      </w:r>
+      <w:r>
+        <w:tab/>
+      </w:r>
+      <w:r>
+        <w:tab/>
+      </w:r>
+      <w:proofErr w:type="spellStart"/>
+      <w:proofErr w:type="gramStart"/>
+      <w:r>
         <w:t>netbeans</w:t>
       </w:r>
-    </w:p>
-    <w:p>
-      <w:r>
-        <w:tab/>
-      </w:r>
-      <w:r>
-        <w:tab/>
-      </w:r>
-      <w:r>
-        <w:tab/>
+      <w:proofErr w:type="spellEnd"/>
+      <w:proofErr w:type="gramEnd"/>
+    </w:p>
+    <w:p>
+      <w:r>
+        <w:tab/>
+      </w:r>
+      <w:r>
+        <w:tab/>
+      </w:r>
+      <w:r>
+        <w:tab/>
+      </w:r>
+      <w:proofErr w:type="gramStart"/>
+      <w:r>
         <w:t>eclipse</w:t>
       </w:r>
-    </w:p>
-    <w:p>
-      <w:r>
-        <w:tab/>
-      </w:r>
-      <w:r>
-        <w:tab/>
-      </w:r>
-      <w:r>
-        <w:tab/>
-        <w:t>visual studio</w:t>
+      <w:proofErr w:type="gramEnd"/>
+    </w:p>
+    <w:p>
+      <w:r>
+        <w:tab/>
+      </w:r>
+      <w:r>
+        <w:tab/>
+      </w:r>
+      <w:r>
+        <w:tab/>
+      </w:r>
+      <w:proofErr w:type="gramStart"/>
+      <w:r>
+        <w:t>visual</w:t>
+      </w:r>
+      <w:proofErr w:type="gramEnd"/>
+      <w:r>
+        <w:t xml:space="preserve"> studio</w:t>
       </w:r>
     </w:p>
     <w:p>
@@ -708,52 +1286,81 @@
       </w:r>
       <w:r>
         <w:tab/>
+      </w:r>
+      <w:proofErr w:type="spellStart"/>
+      <w:proofErr w:type="gramStart"/>
+      <w:r>
         <w:t>jetbrains</w:t>
       </w:r>
-    </w:p>
-    <w:p>
-      <w:r>
-        <w:tab/>
-      </w:r>
-      <w:r>
-        <w:tab/>
-      </w:r>
-      <w:r>
-        <w:tab/>
-      </w:r>
-      <w:r>
-        <w:tab/>
-        <w:t>intellij idea</w:t>
-      </w:r>
-    </w:p>
-    <w:p>
-      <w:r>
-        <w:tab/>
-      </w:r>
-      <w:r>
-        <w:tab/>
-      </w:r>
-      <w:r>
-        <w:tab/>
-      </w:r>
-      <w:r>
-        <w:tab/>
-        <w:t>android studio</w:t>
-      </w:r>
-    </w:p>
-    <w:p>
-      <w:r>
-        <w:tab/>
-      </w:r>
-      <w:r>
-        <w:tab/>
-      </w:r>
-      <w:r>
-        <w:tab/>
-      </w:r>
-      <w:r>
-        <w:tab/>
-        <w:t>web storm</w:t>
+      <w:proofErr w:type="spellEnd"/>
+      <w:proofErr w:type="gramEnd"/>
+    </w:p>
+    <w:p>
+      <w:r>
+        <w:tab/>
+      </w:r>
+      <w:r>
+        <w:tab/>
+      </w:r>
+      <w:r>
+        <w:tab/>
+      </w:r>
+      <w:r>
+        <w:tab/>
+      </w:r>
+      <w:proofErr w:type="spellStart"/>
+      <w:proofErr w:type="gramStart"/>
+      <w:r>
+        <w:t>intellij</w:t>
+      </w:r>
+      <w:proofErr w:type="spellEnd"/>
+      <w:proofErr w:type="gramEnd"/>
+      <w:r>
+        <w:t xml:space="preserve"> idea</w:t>
+      </w:r>
+    </w:p>
+    <w:p>
+      <w:r>
+        <w:tab/>
+      </w:r>
+      <w:r>
+        <w:tab/>
+      </w:r>
+      <w:r>
+        <w:tab/>
+      </w:r>
+      <w:r>
+        <w:tab/>
+      </w:r>
+      <w:proofErr w:type="gramStart"/>
+      <w:r>
+        <w:t>android</w:t>
+      </w:r>
+      <w:proofErr w:type="gramEnd"/>
+      <w:r>
+        <w:t xml:space="preserve"> studio</w:t>
+      </w:r>
+    </w:p>
+    <w:p>
+      <w:r>
+        <w:tab/>
+      </w:r>
+      <w:r>
+        <w:tab/>
+      </w:r>
+      <w:r>
+        <w:tab/>
+      </w:r>
+      <w:r>
+        <w:tab/>
+      </w:r>
+      <w:proofErr w:type="gramStart"/>
+      <w:r>
+        <w:t>web</w:t>
+      </w:r>
+      <w:proofErr w:type="gramEnd"/>
+      <w:r>
+        <w:t xml:space="preserve"> storm</w:t>
       </w:r>
     </w:p>
     <w:p>
@@ -763,8 +1370,12 @@
       </w:r>
       <w:r>
         <w:tab/>
+      </w:r>
+      <w:proofErr w:type="gramStart"/>
+      <w:r>
         <w:t>languages</w:t>
       </w:r>
+      <w:proofErr w:type="gramEnd"/>
     </w:p>
     <w:p>
       <w:r>
@@ -805,135 +1416,222 @@
     <w:p>
       <w:r>
         <w:tab/>
+      </w:r>
+      <w:proofErr w:type="gramStart"/>
+      <w:r>
         <w:t>art</w:t>
       </w:r>
-    </w:p>
-    <w:p>
-      <w:r>
-        <w:tab/>
-      </w:r>
-      <w:r>
-        <w:tab/>
-        <w:t>animation (2d)</w:t>
-      </w:r>
-    </w:p>
-    <w:p>
-      <w:r>
-        <w:tab/>
-      </w:r>
-      <w:r>
-        <w:tab/>
-      </w:r>
-      <w:r>
-        <w:tab/>
-        <w:t>character animation</w:t>
+      <w:proofErr w:type="gramEnd"/>
+    </w:p>
+    <w:p>
+      <w:r>
+        <w:tab/>
+      </w:r>
+      <w:r>
+        <w:tab/>
+      </w:r>
+      <w:proofErr w:type="gramStart"/>
+      <w:r>
+        <w:t>animation</w:t>
+      </w:r>
+      <w:proofErr w:type="gramEnd"/>
+      <w:r>
+        <w:t xml:space="preserve"> (2d)</w:t>
+      </w:r>
+    </w:p>
+    <w:p>
+      <w:r>
+        <w:tab/>
+      </w:r>
+      <w:r>
+        <w:tab/>
+      </w:r>
+      <w:r>
+        <w:tab/>
+      </w:r>
+      <w:proofErr w:type="gramStart"/>
+      <w:r>
+        <w:t>character</w:t>
+      </w:r>
+      <w:proofErr w:type="gramEnd"/>
+      <w:r>
+        <w:t xml:space="preserve"> animation</w:t>
       </w:r>
     </w:p>
     <w:p>
       <w:pPr>
         <w:ind w:left="720" w:firstLine="720"/>
       </w:pPr>
-      <w:r>
-        <w:t>animation (3d)</w:t>
-      </w:r>
-    </w:p>
-    <w:p>
-      <w:r>
-        <w:tab/>
-      </w:r>
-      <w:r>
-        <w:tab/>
-      </w:r>
-      <w:r>
-        <w:tab/>
-        <w:t>character animation</w:t>
-      </w:r>
-    </w:p>
-    <w:p>
-      <w:r>
-        <w:tab/>
-      </w:r>
-      <w:r>
-        <w:tab/>
-      </w:r>
-      <w:r>
-        <w:tab/>
+      <w:proofErr w:type="gramStart"/>
+      <w:r>
+        <w:t>animation</w:t>
+      </w:r>
+      <w:proofErr w:type="gramEnd"/>
+      <w:r>
+        <w:t xml:space="preserve"> (3d)</w:t>
+      </w:r>
+    </w:p>
+    <w:p>
+      <w:r>
+        <w:tab/>
+      </w:r>
+      <w:r>
+        <w:tab/>
+      </w:r>
+      <w:r>
+        <w:tab/>
+      </w:r>
+      <w:proofErr w:type="gramStart"/>
+      <w:r>
+        <w:t>character</w:t>
+      </w:r>
+      <w:proofErr w:type="gramEnd"/>
+      <w:r>
+        <w:t xml:space="preserve"> animation</w:t>
+      </w:r>
+    </w:p>
+    <w:p>
+      <w:r>
+        <w:tab/>
+      </w:r>
+      <w:r>
+        <w:tab/>
+      </w:r>
+      <w:r>
+        <w:tab/>
+      </w:r>
+      <w:proofErr w:type="gramStart"/>
+      <w:r>
         <w:t>rigging</w:t>
       </w:r>
-    </w:p>
-    <w:p>
-      <w:r>
-        <w:tab/>
-      </w:r>
-      <w:r>
-        <w:tab/>
-      </w:r>
-      <w:r>
-        <w:tab/>
-        <w:t>uv mapping &amp; unwapping</w:t>
-      </w:r>
-    </w:p>
-    <w:p>
-      <w:r>
-        <w:tab/>
-      </w:r>
-      <w:r>
-        <w:tab/>
-        <w:t xml:space="preserve">texturing </w:t>
-      </w:r>
-    </w:p>
-    <w:p>
-      <w:r>
-        <w:tab/>
-      </w:r>
-      <w:r>
-        <w:tab/>
+      <w:proofErr w:type="gramEnd"/>
+    </w:p>
+    <w:p>
+      <w:r>
+        <w:tab/>
+      </w:r>
+      <w:r>
+        <w:tab/>
+      </w:r>
+      <w:r>
+        <w:tab/>
+      </w:r>
+      <w:proofErr w:type="spellStart"/>
+      <w:proofErr w:type="gramStart"/>
+      <w:r>
+        <w:t>uv</w:t>
+      </w:r>
+      <w:proofErr w:type="spellEnd"/>
+      <w:proofErr w:type="gramEnd"/>
+      <w:r>
+        <w:t xml:space="preserve"> mapping &amp; </w:t>
+      </w:r>
+      <w:proofErr w:type="spellStart"/>
+      <w:r>
+        <w:t>unwapping</w:t>
+      </w:r>
+      <w:proofErr w:type="spellEnd"/>
+    </w:p>
+    <w:p>
+      <w:r>
+        <w:tab/>
+      </w:r>
+      <w:r>
+        <w:tab/>
+      </w:r>
+      <w:proofErr w:type="gramStart"/>
+      <w:r>
+        <w:t>texturing</w:t>
+      </w:r>
+      <w:proofErr w:type="gramEnd"/>
+      <w:r>
+        <w:t xml:space="preserve"> </w:t>
+      </w:r>
+    </w:p>
+    <w:p>
+      <w:r>
+        <w:tab/>
+      </w:r>
+      <w:r>
+        <w:tab/>
+      </w:r>
+      <w:proofErr w:type="gramStart"/>
+      <w:r>
         <w:t>style</w:t>
       </w:r>
-    </w:p>
-    <w:p>
-      <w:r>
-        <w:tab/>
-      </w:r>
-      <w:r>
-        <w:tab/>
-      </w:r>
-      <w:r>
-        <w:tab/>
+      <w:proofErr w:type="gramEnd"/>
+    </w:p>
+    <w:p>
+      <w:r>
+        <w:tab/>
+      </w:r>
+      <w:r>
+        <w:tab/>
+      </w:r>
+      <w:r>
+        <w:tab/>
+      </w:r>
+      <w:proofErr w:type="gramStart"/>
+      <w:r>
         <w:t>pixel</w:t>
       </w:r>
-    </w:p>
-    <w:p>
-      <w:r>
-        <w:tab/>
-      </w:r>
-      <w:r>
-        <w:tab/>
-      </w:r>
-      <w:r>
-        <w:tab/>
-        <w:t>cel shading</w:t>
-      </w:r>
-    </w:p>
-    <w:p>
-      <w:r>
-        <w:tab/>
+      <w:proofErr w:type="gramEnd"/>
+    </w:p>
+    <w:p>
+      <w:r>
+        <w:tab/>
+      </w:r>
+      <w:r>
+        <w:tab/>
+      </w:r>
+      <w:r>
+        <w:tab/>
+      </w:r>
+      <w:proofErr w:type="spellStart"/>
+      <w:proofErr w:type="gramStart"/>
+      <w:r>
+        <w:t>cel</w:t>
+      </w:r>
+      <w:proofErr w:type="spellEnd"/>
+      <w:proofErr w:type="gramEnd"/>
+      <w:r>
+        <w:t xml:space="preserve"> shading</w:t>
+      </w:r>
+    </w:p>
+    <w:p>
+      <w:r>
+        <w:tab/>
+      </w:r>
+      <w:proofErr w:type="gramStart"/>
+      <w:r>
         <w:t>music</w:t>
       </w:r>
-    </w:p>
-    <w:p>
-      <w:r>
-        <w:tab/>
+      <w:proofErr w:type="gramEnd"/>
+    </w:p>
+    <w:p>
+      <w:r>
+        <w:tab/>
+      </w:r>
+      <w:proofErr w:type="gramStart"/>
+      <w:r>
         <w:t>management</w:t>
       </w:r>
-    </w:p>
-    <w:p>
-      <w:r>
-        <w:tab/>
-      </w:r>
-      <w:r>
-        <w:tab/>
-        <w:t>software (office)</w:t>
+      <w:proofErr w:type="gramEnd"/>
+    </w:p>
+    <w:p>
+      <w:r>
+        <w:tab/>
+      </w:r>
+      <w:r>
+        <w:tab/>
+      </w:r>
+      <w:proofErr w:type="gramStart"/>
+      <w:r>
+        <w:t>software</w:t>
+      </w:r>
+      <w:proofErr w:type="gramEnd"/>
+      <w:r>
+        <w:t xml:space="preserve"> (office)</w:t>
       </w:r>
     </w:p>
     <w:p>
@@ -1014,7 +1712,14 @@
       </w:r>
       <w:r>
         <w:tab/>
-        <w:t xml:space="preserve">team delegation </w:t>
+      </w:r>
+      <w:proofErr w:type="gramStart"/>
+      <w:r>
+        <w:t>team</w:t>
+      </w:r>
+      <w:proofErr w:type="gramEnd"/>
+      <w:r>
+        <w:t xml:space="preserve"> delegation </w:t>
       </w:r>
     </w:p>
     <w:p/>
@@ -2223,7 +2928,7 @@
 </file>
 
 <file path=customXml/itemProps1.xml><?xml version="1.0" encoding="utf-8"?>
-<ds:datastoreItem xmlns:ds="http://schemas.openxmlformats.org/officeDocument/2006/customXml" ds:itemID="{A2C80C3B-B919-4BE5-9B94-AE6C81A49F9B}">
+<ds:datastoreItem xmlns:ds="http://schemas.openxmlformats.org/officeDocument/2006/customXml" ds:itemID="{0738EA16-88AA-4D18-9A14-18798B09B945}">
   <ds:schemaRefs>
     <ds:schemaRef ds:uri="http://schemas.openxmlformats.org/officeDocument/2006/bibliography"/>
   </ds:schemaRefs>

</xml_diff>